<commit_message>
`Added instructions and improved user interface for 2-pixel and 8-pixel analysis modes, including validation of Excel template and folder structure, and added buttons for website and instructions.`
</commit_message>
<xml_diff>
--- a/Instructions.docx
+++ b/Instructions.docx
@@ -2,60 +2,1248 @@
 <file path=word/document.xml><?xml version="1.0" encoding="utf-8"?>
 <w:document xmlns:wpc="http://schemas.microsoft.com/office/word/2010/wordprocessingCanvas" xmlns:cx="http://schemas.microsoft.com/office/drawing/2014/chartex" xmlns:cx1="http://schemas.microsoft.com/office/drawing/2015/9/8/chartex" xmlns:cx2="http://schemas.microsoft.com/office/drawing/2015/10/21/chartex" xmlns:cx3="http://schemas.microsoft.com/office/drawing/2016/5/9/chartex" xmlns:cx4="http://schemas.microsoft.com/office/drawing/2016/5/10/chartex" xmlns:cx5="http://schemas.microsoft.com/office/drawing/2016/5/11/chartex" xmlns:cx6="http://schemas.microsoft.com/office/drawing/2016/5/12/chartex" xmlns:cx7="http://schemas.microsoft.com/office/drawing/2016/5/13/chartex" xmlns:cx8="http://schemas.microsoft.com/office/drawing/2016/5/14/chartex" xmlns:mc="http://schemas.openxmlformats.org/markup-compatibility/2006" xmlns:aink="http://schemas.microsoft.com/office/drawing/2016/ink" xmlns:am3d="http://schemas.microsoft.com/office/drawing/2017/model3d" xmlns:o="urn:schemas-microsoft-com:office:office" xmlns:oel="http://schemas.microsoft.com/office/2019/extlst" xmlns:r="http://schemas.openxmlformats.org/officeDocument/2006/relationships" xmlns:m="http://schemas.openxmlformats.org/officeDocument/2006/math" xmlns:v="urn:schemas-microsoft-com:vml" xmlns:wp14="http://schemas.microsoft.com/office/word/2010/wordprocessingDrawing" xmlns:wp="http://schemas.openxmlformats.org/drawingml/2006/wordprocessingDrawing" xmlns:w10="urn:schemas-microsoft-com:office:word" xmlns:w="http://schemas.openxmlformats.org/wordprocessingml/2006/main" xmlns:w14="http://schemas.microsoft.com/office/word/2010/wordml" xmlns:w15="http://schemas.microsoft.com/office/word/2012/wordml" xmlns:w16cex="http://schemas.microsoft.com/office/word/2018/wordml/cex" xmlns:w16cid="http://schemas.microsoft.com/office/word/2016/wordml/cid" xmlns:w16="http://schemas.microsoft.com/office/word/2018/wordml" xmlns:w16du="http://schemas.microsoft.com/office/word/2023/wordml/word16du" xmlns:w16sdtdh="http://schemas.microsoft.com/office/word/2020/wordml/sdtdatahash" xmlns:w16sdtfl="http://schemas.microsoft.com/office/word/2024/wordml/sdtformatlock" xmlns:w16se="http://schemas.microsoft.com/office/word/2015/wordml/symex" xmlns:wpg="http://schemas.microsoft.com/office/word/2010/wordprocessingGroup" xmlns:wpi="http://schemas.microsoft.com/office/word/2010/wordprocessingInk" xmlns:wne="http://schemas.microsoft.com/office/word/2006/wordml" xmlns:wps="http://schemas.microsoft.com/office/word/2010/wordprocessingShape" mc:Ignorable="w14 w15 w16se w16cid w16 w16cex w16sdtdh w16sdtfl w16du wp14">
   <w:body>
-    <w:p>
+    <w:sdt>
+      <w:sdtPr>
+        <w:id w:val="223341373"/>
+        <w:docPartObj>
+          <w:docPartGallery w:val="Cover Pages"/>
+          <w:docPartUnique/>
+        </w:docPartObj>
+      </w:sdtPr>
+      <w:sdtContent>
+        <w:p>
+          <w:r>
+            <w:rPr>
+              <w:noProof/>
+            </w:rPr>
+            <mc:AlternateContent>
+              <mc:Choice Requires="wpg">
+                <w:drawing>
+                  <wp:anchor distT="0" distB="0" distL="114300" distR="114300" simplePos="0" relativeHeight="251659264" behindDoc="1" locked="0" layoutInCell="1" allowOverlap="1" wp14:anchorId="4B5CB4F8" wp14:editId="7C8EE349">
+                    <wp:simplePos x="0" y="0"/>
+                    <wp:positionH relativeFrom="page">
+                      <wp:align>center</wp:align>
+                    </wp:positionH>
+                    <wp:positionV relativeFrom="page">
+                      <wp:align>center</wp:align>
+                    </wp:positionV>
+                    <wp:extent cx="6864824" cy="9123528"/>
+                    <wp:effectExtent l="0" t="0" r="0" b="0"/>
+                    <wp:wrapNone/>
+                    <wp:docPr id="193" name="Group 198"/>
+                    <wp:cNvGraphicFramePr/>
+                    <a:graphic xmlns:a="http://schemas.openxmlformats.org/drawingml/2006/main">
+                      <a:graphicData uri="http://schemas.microsoft.com/office/word/2010/wordprocessingGroup">
+                        <wpg:wgp>
+                          <wpg:cNvGrpSpPr/>
+                          <wpg:grpSpPr>
+                            <a:xfrm>
+                              <a:off x="0" y="0"/>
+                              <a:ext cx="6864824" cy="9123528"/>
+                              <a:chOff x="0" y="0"/>
+                              <a:chExt cx="6864824" cy="9123528"/>
+                            </a:xfrm>
+                          </wpg:grpSpPr>
+                          <wps:wsp>
+                            <wps:cNvPr id="194" name="Rectangle 194"/>
+                            <wps:cNvSpPr/>
+                            <wps:spPr>
+                              <a:xfrm>
+                                <a:off x="0" y="0"/>
+                                <a:ext cx="6858000" cy="1371600"/>
+                              </a:xfrm>
+                              <a:prstGeom prst="rect">
+                                <a:avLst/>
+                              </a:prstGeom>
+                              <a:solidFill>
+                                <a:schemeClr val="dk1"/>
+                              </a:solidFill>
+                              <a:ln>
+                                <a:noFill/>
+                              </a:ln>
+                            </wps:spPr>
+                            <wps:style>
+                              <a:lnRef idx="0">
+                                <a:scrgbClr r="0" g="0" b="0"/>
+                              </a:lnRef>
+                              <a:fillRef idx="0">
+                                <a:scrgbClr r="0" g="0" b="0"/>
+                              </a:fillRef>
+                              <a:effectRef idx="0">
+                                <a:scrgbClr r="0" g="0" b="0"/>
+                              </a:effectRef>
+                              <a:fontRef idx="minor">
+                                <a:schemeClr val="lt1"/>
+                              </a:fontRef>
+                            </wps:style>
+                            <wps:bodyPr rot="0" spcFirstLastPara="0" vertOverflow="overflow" horzOverflow="overflow" vert="horz" wrap="square" lIns="91440" tIns="45720" rIns="91440" bIns="45720" numCol="1" spcCol="0" rtlCol="0" fromWordArt="0" anchor="ctr" anchorCtr="0" forceAA="0" compatLnSpc="1">
+                              <a:prstTxWarp prst="textNoShape">
+                                <a:avLst/>
+                              </a:prstTxWarp>
+                              <a:noAutofit/>
+                            </wps:bodyPr>
+                          </wps:wsp>
+                          <wps:wsp>
+                            <wps:cNvPr id="195" name="Rectangle 195"/>
+                            <wps:cNvSpPr/>
+                            <wps:spPr>
+                              <a:xfrm>
+                                <a:off x="0" y="4094328"/>
+                                <a:ext cx="6858000" cy="5029200"/>
+                              </a:xfrm>
+                              <a:prstGeom prst="rect">
+                                <a:avLst/>
+                              </a:prstGeom>
+                              <a:solidFill>
+                                <a:schemeClr val="dk1"/>
+                              </a:solidFill>
+                              <a:ln>
+                                <a:noFill/>
+                              </a:ln>
+                            </wps:spPr>
+                            <wps:style>
+                              <a:lnRef idx="0">
+                                <a:scrgbClr r="0" g="0" b="0"/>
+                              </a:lnRef>
+                              <a:fillRef idx="0">
+                                <a:scrgbClr r="0" g="0" b="0"/>
+                              </a:fillRef>
+                              <a:effectRef idx="0">
+                                <a:scrgbClr r="0" g="0" b="0"/>
+                              </a:effectRef>
+                              <a:fontRef idx="minor">
+                                <a:schemeClr val="lt1"/>
+                              </a:fontRef>
+                            </wps:style>
+                            <wps:txbx>
+                              <w:txbxContent>
+                                <w:sdt>
+                                  <w:sdtPr>
+                                    <w:rPr>
+                                      <w:color w:val="FFFFFF" w:themeColor="background1"/>
+                                      <w:sz w:val="32"/>
+                                      <w:szCs w:val="32"/>
+                                    </w:rPr>
+                                    <w:alias w:val="Author"/>
+                                    <w:tag w:val=""/>
+                                    <w:id w:val="945428907"/>
+                                    <w:dataBinding w:prefixMappings="xmlns:ns0='http://purl.org/dc/elements/1.1/' xmlns:ns1='http://schemas.openxmlformats.org/package/2006/metadata/core-properties' " w:xpath="/ns1:coreProperties[1]/ns0:creator[1]" w:storeItemID="{6C3C8BC8-F283-45AE-878A-BAB7291924A1}"/>
+                                    <w:text/>
+                                  </w:sdtPr>
+                                  <w:sdtContent>
+                                    <w:p>
+                                      <w:pPr>
+                                        <w:pStyle w:val="NoSpacing"/>
+                                        <w:spacing w:before="120"/>
+                                        <w:jc w:val="center"/>
+                                        <w:rPr>
+                                          <w:color w:val="FFFFFF" w:themeColor="background1"/>
+                                          <w:sz w:val="32"/>
+                                          <w:szCs w:val="32"/>
+                                        </w:rPr>
+                                      </w:pPr>
+                                      <w:r>
+                                        <w:rPr>
+                                          <w:color w:val="FFFFFF" w:themeColor="background1"/>
+                                          <w:sz w:val="32"/>
+                                          <w:szCs w:val="32"/>
+                                        </w:rPr>
+                                        <w:t>Ruslan Hasanov</w:t>
+                                      </w:r>
+                                    </w:p>
+                                  </w:sdtContent>
+                                </w:sdt>
+                                <w:p>
+                                  <w:pPr>
+                                    <w:pStyle w:val="NoSpacing"/>
+                                    <w:spacing w:before="120"/>
+                                    <w:jc w:val="center"/>
+                                    <w:rPr>
+                                      <w:color w:val="FFFFFF" w:themeColor="background1"/>
+                                      <w:sz w:val="40"/>
+                                      <w:szCs w:val="40"/>
+                                    </w:rPr>
+                                  </w:pPr>
+                                  <w:sdt>
+                                    <w:sdtPr>
+                                      <w:rPr>
+                                        <w:caps/>
+                                        <w:color w:val="FFFFFF" w:themeColor="background1"/>
+                                        <w:sz w:val="40"/>
+                                        <w:szCs w:val="40"/>
+                                      </w:rPr>
+                                      <w:alias w:val="Company"/>
+                                      <w:tag w:val=""/>
+                                      <w:id w:val="1618182777"/>
+                                      <w:dataBinding w:prefixMappings="xmlns:ns0='http://schemas.openxmlformats.org/officeDocument/2006/extended-properties' " w:xpath="/ns0:Properties[1]/ns0:Company[1]" w:storeItemID="{6668398D-A668-4E3E-A5EB-62B293D839F1}"/>
+                                      <w:text/>
+                                    </w:sdtPr>
+                                    <w:sdtContent>
+                                      <w:r>
+                                        <w:rPr>
+                                          <w:caps/>
+                                          <w:color w:val="FFFFFF" w:themeColor="background1"/>
+                                          <w:sz w:val="40"/>
+                                          <w:szCs w:val="40"/>
+                                        </w:rPr>
+                                        <w:t>University of turku</w:t>
+                                      </w:r>
+                                    </w:sdtContent>
+                                  </w:sdt>
+                                  <w:r>
+                                    <w:rPr>
+                                      <w:color w:val="FFFFFF" w:themeColor="background1"/>
+                                      <w:sz w:val="40"/>
+                                      <w:szCs w:val="40"/>
+                                    </w:rPr>
+                                    <w:t>  </w:t>
+                                  </w:r>
+                                  <w:sdt>
+                                    <w:sdtPr>
+                                      <w:rPr>
+                                        <w:color w:val="FFFFFF" w:themeColor="background1"/>
+                                        <w:sz w:val="40"/>
+                                        <w:szCs w:val="40"/>
+                                      </w:rPr>
+                                      <w:alias w:val="Address"/>
+                                      <w:tag w:val=""/>
+                                      <w:id w:val="-253358678"/>
+                                      <w:dataBinding w:prefixMappings="xmlns:ns0='http://schemas.microsoft.com/office/2006/coverPageProps' " w:xpath="/ns0:CoverPageProperties[1]/ns0:CompanyAddress[1]" w:storeItemID="{55AF091B-3C7A-41E3-B477-F2FDAA23CFDA}"/>
+                                      <w:text/>
+                                    </w:sdtPr>
+                                    <w:sdtContent>
+                                      <w:r>
+                                        <w:rPr>
+                                          <w:color w:val="FFFFFF" w:themeColor="background1"/>
+                                          <w:sz w:val="40"/>
+                                          <w:szCs w:val="40"/>
+                                        </w:rPr>
+                                        <w:t>| SMAT Research Group</w:t>
+                                      </w:r>
+                                    </w:sdtContent>
+                                  </w:sdt>
+                                </w:p>
+                              </w:txbxContent>
+                            </wps:txbx>
+                            <wps:bodyPr rot="0" spcFirstLastPara="0" vertOverflow="overflow" horzOverflow="overflow" vert="horz" wrap="square" lIns="457200" tIns="731520" rIns="457200" bIns="457200" numCol="1" spcCol="0" rtlCol="0" fromWordArt="0" anchor="b" anchorCtr="0" forceAA="0" compatLnSpc="1">
+                              <a:prstTxWarp prst="textNoShape">
+                                <a:avLst/>
+                              </a:prstTxWarp>
+                              <a:noAutofit/>
+                            </wps:bodyPr>
+                          </wps:wsp>
+                          <wps:wsp>
+                            <wps:cNvPr id="196" name="Text Box 196"/>
+                            <wps:cNvSpPr txBox="1"/>
+                            <wps:spPr>
+                              <a:xfrm>
+                                <a:off x="6824" y="1371600"/>
+                                <a:ext cx="6858000" cy="2722728"/>
+                              </a:xfrm>
+                              <a:prstGeom prst="rect">
+                                <a:avLst/>
+                              </a:prstGeom>
+                              <a:solidFill>
+                                <a:schemeClr val="bg1"/>
+                              </a:solidFill>
+                              <a:ln w="6350">
+                                <a:noFill/>
+                              </a:ln>
+                              <a:effectLst/>
+                            </wps:spPr>
+                            <wps:style>
+                              <a:lnRef idx="0">
+                                <a:schemeClr val="accent1"/>
+                              </a:lnRef>
+                              <a:fillRef idx="0">
+                                <a:schemeClr val="accent1"/>
+                              </a:fillRef>
+                              <a:effectRef idx="0">
+                                <a:schemeClr val="accent1"/>
+                              </a:effectRef>
+                              <a:fontRef idx="minor">
+                                <a:schemeClr val="dk1"/>
+                              </a:fontRef>
+                            </wps:style>
+                            <wps:txbx>
+                              <w:txbxContent>
+                                <w:sdt>
+                                  <w:sdtPr>
+                                    <w:rPr>
+                                      <w:b/>
+                                      <w:bCs/>
+                                      <w:sz w:val="52"/>
+                                      <w:szCs w:val="52"/>
+                                    </w:rPr>
+                                    <w:alias w:val="Title"/>
+                                    <w:tag w:val=""/>
+                                    <w:id w:val="-9991715"/>
+                                    <w:dataBinding w:prefixMappings="xmlns:ns0='http://purl.org/dc/elements/1.1/' xmlns:ns1='http://schemas.openxmlformats.org/package/2006/metadata/core-properties' " w:xpath="/ns1:coreProperties[1]/ns0:title[1]" w:storeItemID="{6C3C8BC8-F283-45AE-878A-BAB7291924A1}"/>
+                                    <w:text/>
+                                  </w:sdtPr>
+                                  <w:sdtContent>
+                                    <w:p>
+                                      <w:pPr>
+                                        <w:pStyle w:val="NoSpacing"/>
+                                        <w:jc w:val="center"/>
+                                        <w:rPr>
+                                          <w:rFonts w:asciiTheme="majorHAnsi" w:eastAsiaTheme="majorEastAsia" w:hAnsiTheme="majorHAnsi" w:cstheme="majorBidi"/>
+                                          <w:caps/>
+                                          <w:color w:val="156082" w:themeColor="accent1"/>
+                                          <w:sz w:val="52"/>
+                                          <w:szCs w:val="52"/>
+                                        </w:rPr>
+                                      </w:pPr>
+                                      <w:r>
+                                        <w:rPr>
+                                          <w:b/>
+                                          <w:bCs/>
+                                          <w:sz w:val="52"/>
+                                          <w:szCs w:val="52"/>
+                                        </w:rPr>
+                                        <w:t>User Instructions for PV Report Generator</w:t>
+                                      </w:r>
+                                    </w:p>
+                                  </w:sdtContent>
+                                </w:sdt>
+                              </w:txbxContent>
+                            </wps:txbx>
+                            <wps:bodyPr rot="0" spcFirstLastPara="0" vertOverflow="overflow" horzOverflow="overflow" vert="horz" wrap="square" lIns="457200" tIns="91440" rIns="457200" bIns="91440" numCol="1" spcCol="0" rtlCol="0" fromWordArt="0" anchor="ctr" anchorCtr="0" forceAA="0" compatLnSpc="1">
+                              <a:prstTxWarp prst="textNoShape">
+                                <a:avLst/>
+                              </a:prstTxWarp>
+                              <a:noAutofit/>
+                            </wps:bodyPr>
+                          </wps:wsp>
+                        </wpg:wgp>
+                      </a:graphicData>
+                    </a:graphic>
+                    <wp14:sizeRelH relativeFrom="page">
+                      <wp14:pctWidth>88200</wp14:pctWidth>
+                    </wp14:sizeRelH>
+                    <wp14:sizeRelV relativeFrom="page">
+                      <wp14:pctHeight>90900</wp14:pctHeight>
+                    </wp14:sizeRelV>
+                  </wp:anchor>
+                </w:drawing>
+              </mc:Choice>
+              <mc:Fallback>
+                <w:pict>
+                  <v:group w14:anchorId="4B5CB4F8" id="Group 198" o:spid="_x0000_s1026" style="position:absolute;margin-left:0;margin-top:0;width:540.55pt;height:718.4pt;z-index:-251657216;mso-width-percent:882;mso-height-percent:909;mso-position-horizontal:center;mso-position-horizontal-relative:page;mso-position-vertical:center;mso-position-vertical-relative:page;mso-width-percent:882;mso-height-percent:909" coordsize="68648,91235" o:gfxdata="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">
+                    <v:rect id="Rectangle 194" o:spid="_x0000_s1027" style="position:absolute;width:68580;height:13716;visibility:visible;mso-wrap-style:square;v-text-anchor:middle" o:gfxdata="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" fillcolor="black [3200]" stroked="f"/>
+                    <v:rect id="Rectangle 195" o:spid="_x0000_s1028" style="position:absolute;top:40943;width:68580;height:50292;visibility:visible;mso-wrap-style:square;v-text-anchor:bottom" o:gfxdata="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" fillcolor="black [3200]" stroked="f">
+                      <v:textbox inset="36pt,57.6pt,36pt,36pt">
+                        <w:txbxContent>
+                          <w:sdt>
+                            <w:sdtPr>
+                              <w:rPr>
+                                <w:color w:val="FFFFFF" w:themeColor="background1"/>
+                                <w:sz w:val="32"/>
+                                <w:szCs w:val="32"/>
+                              </w:rPr>
+                              <w:alias w:val="Author"/>
+                              <w:tag w:val=""/>
+                              <w:id w:val="945428907"/>
+                              <w:dataBinding w:prefixMappings="xmlns:ns0='http://purl.org/dc/elements/1.1/' xmlns:ns1='http://schemas.openxmlformats.org/package/2006/metadata/core-properties' " w:xpath="/ns1:coreProperties[1]/ns0:creator[1]" w:storeItemID="{6C3C8BC8-F283-45AE-878A-BAB7291924A1}"/>
+                              <w:text/>
+                            </w:sdtPr>
+                            <w:sdtContent>
+                              <w:p>
+                                <w:pPr>
+                                  <w:pStyle w:val="NoSpacing"/>
+                                  <w:spacing w:before="120"/>
+                                  <w:jc w:val="center"/>
+                                  <w:rPr>
+                                    <w:color w:val="FFFFFF" w:themeColor="background1"/>
+                                    <w:sz w:val="32"/>
+                                    <w:szCs w:val="32"/>
+                                  </w:rPr>
+                                </w:pPr>
+                                <w:r>
+                                  <w:rPr>
+                                    <w:color w:val="FFFFFF" w:themeColor="background1"/>
+                                    <w:sz w:val="32"/>
+                                    <w:szCs w:val="32"/>
+                                  </w:rPr>
+                                  <w:t>Ruslan Hasanov</w:t>
+                                </w:r>
+                              </w:p>
+                            </w:sdtContent>
+                          </w:sdt>
+                          <w:p>
+                            <w:pPr>
+                              <w:pStyle w:val="NoSpacing"/>
+                              <w:spacing w:before="120"/>
+                              <w:jc w:val="center"/>
+                              <w:rPr>
+                                <w:color w:val="FFFFFF" w:themeColor="background1"/>
+                                <w:sz w:val="40"/>
+                                <w:szCs w:val="40"/>
+                              </w:rPr>
+                            </w:pPr>
+                            <w:sdt>
+                              <w:sdtPr>
+                                <w:rPr>
+                                  <w:caps/>
+                                  <w:color w:val="FFFFFF" w:themeColor="background1"/>
+                                  <w:sz w:val="40"/>
+                                  <w:szCs w:val="40"/>
+                                </w:rPr>
+                                <w:alias w:val="Company"/>
+                                <w:tag w:val=""/>
+                                <w:id w:val="1618182777"/>
+                                <w:dataBinding w:prefixMappings="xmlns:ns0='http://schemas.openxmlformats.org/officeDocument/2006/extended-properties' " w:xpath="/ns0:Properties[1]/ns0:Company[1]" w:storeItemID="{6668398D-A668-4E3E-A5EB-62B293D839F1}"/>
+                                <w:text/>
+                              </w:sdtPr>
+                              <w:sdtContent>
+                                <w:r>
+                                  <w:rPr>
+                                    <w:caps/>
+                                    <w:color w:val="FFFFFF" w:themeColor="background1"/>
+                                    <w:sz w:val="40"/>
+                                    <w:szCs w:val="40"/>
+                                  </w:rPr>
+                                  <w:t>University of turku</w:t>
+                                </w:r>
+                              </w:sdtContent>
+                            </w:sdt>
+                            <w:r>
+                              <w:rPr>
+                                <w:color w:val="FFFFFF" w:themeColor="background1"/>
+                                <w:sz w:val="40"/>
+                                <w:szCs w:val="40"/>
+                              </w:rPr>
+                              <w:t>  </w:t>
+                            </w:r>
+                            <w:sdt>
+                              <w:sdtPr>
+                                <w:rPr>
+                                  <w:color w:val="FFFFFF" w:themeColor="background1"/>
+                                  <w:sz w:val="40"/>
+                                  <w:szCs w:val="40"/>
+                                </w:rPr>
+                                <w:alias w:val="Address"/>
+                                <w:tag w:val=""/>
+                                <w:id w:val="-253358678"/>
+                                <w:dataBinding w:prefixMappings="xmlns:ns0='http://schemas.microsoft.com/office/2006/coverPageProps' " w:xpath="/ns0:CoverPageProperties[1]/ns0:CompanyAddress[1]" w:storeItemID="{55AF091B-3C7A-41E3-B477-F2FDAA23CFDA}"/>
+                                <w:text/>
+                              </w:sdtPr>
+                              <w:sdtContent>
+                                <w:r>
+                                  <w:rPr>
+                                    <w:color w:val="FFFFFF" w:themeColor="background1"/>
+                                    <w:sz w:val="40"/>
+                                    <w:szCs w:val="40"/>
+                                  </w:rPr>
+                                  <w:t>| SMAT Research Group</w:t>
+                                </w:r>
+                              </w:sdtContent>
+                            </w:sdt>
+                          </w:p>
+                        </w:txbxContent>
+                      </v:textbox>
+                    </v:rect>
+                    <v:shapetype id="_x0000_t202" coordsize="21600,21600" o:spt="202" path="m,l,21600r21600,l21600,xe">
+                      <v:stroke joinstyle="miter"/>
+                      <v:path gradientshapeok="t" o:connecttype="rect"/>
+                    </v:shapetype>
+                    <v:shape id="Text Box 196" o:spid="_x0000_s1029" type="#_x0000_t202" style="position:absolute;left:68;top:13716;width:68580;height:27227;visibility:visible;mso-wrap-style:square;v-text-anchor:middle" o:gfxdata="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" fillcolor="white [3212]" stroked="f" strokeweight=".5pt">
+                      <v:textbox inset="36pt,7.2pt,36pt,7.2pt">
+                        <w:txbxContent>
+                          <w:sdt>
+                            <w:sdtPr>
+                              <w:rPr>
+                                <w:b/>
+                                <w:bCs/>
+                                <w:sz w:val="52"/>
+                                <w:szCs w:val="52"/>
+                              </w:rPr>
+                              <w:alias w:val="Title"/>
+                              <w:tag w:val=""/>
+                              <w:id w:val="-9991715"/>
+                              <w:dataBinding w:prefixMappings="xmlns:ns0='http://purl.org/dc/elements/1.1/' xmlns:ns1='http://schemas.openxmlformats.org/package/2006/metadata/core-properties' " w:xpath="/ns1:coreProperties[1]/ns0:title[1]" w:storeItemID="{6C3C8BC8-F283-45AE-878A-BAB7291924A1}"/>
+                              <w:text/>
+                            </w:sdtPr>
+                            <w:sdtContent>
+                              <w:p>
+                                <w:pPr>
+                                  <w:pStyle w:val="NoSpacing"/>
+                                  <w:jc w:val="center"/>
+                                  <w:rPr>
+                                    <w:rFonts w:asciiTheme="majorHAnsi" w:eastAsiaTheme="majorEastAsia" w:hAnsiTheme="majorHAnsi" w:cstheme="majorBidi"/>
+                                    <w:caps/>
+                                    <w:color w:val="156082" w:themeColor="accent1"/>
+                                    <w:sz w:val="52"/>
+                                    <w:szCs w:val="52"/>
+                                  </w:rPr>
+                                </w:pPr>
+                                <w:r>
+                                  <w:rPr>
+                                    <w:b/>
+                                    <w:bCs/>
+                                    <w:sz w:val="52"/>
+                                    <w:szCs w:val="52"/>
+                                  </w:rPr>
+                                  <w:t>User Instructions for PV Report Generator</w:t>
+                                </w:r>
+                              </w:p>
+                            </w:sdtContent>
+                          </w:sdt>
+                        </w:txbxContent>
+                      </v:textbox>
+                    </v:shape>
+                    <w10:wrap anchorx="page" anchory="page"/>
+                  </v:group>
+                </w:pict>
+              </mc:Fallback>
+            </mc:AlternateContent>
+          </w:r>
+        </w:p>
+        <w:p>
+          <w:r>
+            <w:rPr>
+              <w:noProof/>
+            </w:rPr>
+            <w:drawing>
+              <wp:anchor distT="0" distB="0" distL="114300" distR="114300" simplePos="0" relativeHeight="251660288" behindDoc="0" locked="0" layoutInCell="1" allowOverlap="1" wp14:anchorId="049C724F" wp14:editId="69F2B665">
+                <wp:simplePos x="0" y="0"/>
+                <wp:positionH relativeFrom="margin">
+                  <wp:posOffset>5699051</wp:posOffset>
+                </wp:positionH>
+                <wp:positionV relativeFrom="paragraph">
+                  <wp:posOffset>767656</wp:posOffset>
+                </wp:positionV>
+                <wp:extent cx="463198" cy="589386"/>
+                <wp:effectExtent l="0" t="0" r="0" b="1270"/>
+                <wp:wrapNone/>
+                <wp:docPr id="2080581928" name="Picture 1" descr="A logo of a light bulb&#10;&#10;AI-generated content may be incorrect."/>
+                <wp:cNvGraphicFramePr>
+                  <a:graphicFrameLocks xmlns:a="http://schemas.openxmlformats.org/drawingml/2006/main" noChangeAspect="1"/>
+                </wp:cNvGraphicFramePr>
+                <a:graphic xmlns:a="http://schemas.openxmlformats.org/drawingml/2006/main">
+                  <a:graphicData uri="http://schemas.openxmlformats.org/drawingml/2006/picture">
+                    <pic:pic xmlns:pic="http://schemas.openxmlformats.org/drawingml/2006/picture">
+                      <pic:nvPicPr>
+                        <pic:cNvPr id="2080581928" name="Picture 1" descr="A logo of a light bulb&#10;&#10;AI-generated content may be incorrect."/>
+                        <pic:cNvPicPr/>
+                      </pic:nvPicPr>
+                      <pic:blipFill>
+                        <a:blip r:embed="rId9" cstate="print">
+                          <a:extLst>
+                            <a:ext uri="{28A0092B-C50C-407E-A947-70E740481C1C}">
+                              <a14:useLocalDpi xmlns:a14="http://schemas.microsoft.com/office/drawing/2010/main" val="0"/>
+                            </a:ext>
+                          </a:extLst>
+                        </a:blip>
+                        <a:stretch>
+                          <a:fillRect/>
+                        </a:stretch>
+                      </pic:blipFill>
+                      <pic:spPr>
+                        <a:xfrm>
+                          <a:off x="0" y="0"/>
+                          <a:ext cx="464280" cy="590762"/>
+                        </a:xfrm>
+                        <a:prstGeom prst="rect">
+                          <a:avLst/>
+                        </a:prstGeom>
+                      </pic:spPr>
+                    </pic:pic>
+                  </a:graphicData>
+                </a:graphic>
+                <wp14:sizeRelH relativeFrom="margin">
+                  <wp14:pctWidth>0</wp14:pctWidth>
+                </wp14:sizeRelH>
+                <wp14:sizeRelV relativeFrom="margin">
+                  <wp14:pctHeight>0</wp14:pctHeight>
+                </wp14:sizeRelV>
+              </wp:anchor>
+            </w:drawing>
+          </w:r>
+          <w:r>
+            <w:rPr>
+              <w:noProof/>
+            </w:rPr>
+            <w:drawing>
+              <wp:anchor distT="0" distB="0" distL="114300" distR="114300" simplePos="0" relativeHeight="251661312" behindDoc="0" locked="0" layoutInCell="1" allowOverlap="1" wp14:anchorId="4D591211" wp14:editId="6A6CC5F2">
+                <wp:simplePos x="0" y="0"/>
+                <wp:positionH relativeFrom="margin">
+                  <wp:posOffset>-460732</wp:posOffset>
+                </wp:positionH>
+                <wp:positionV relativeFrom="paragraph">
+                  <wp:posOffset>764422</wp:posOffset>
+                </wp:positionV>
+                <wp:extent cx="1339702" cy="498343"/>
+                <wp:effectExtent l="0" t="0" r="0" b="0"/>
+                <wp:wrapNone/>
+                <wp:docPr id="269620289" name="Picture 2" descr="A black background with white text&#10;&#10;AI-generated content may be incorrect."/>
+                <wp:cNvGraphicFramePr>
+                  <a:graphicFrameLocks xmlns:a="http://schemas.openxmlformats.org/drawingml/2006/main" noChangeAspect="1"/>
+                </wp:cNvGraphicFramePr>
+                <a:graphic xmlns:a="http://schemas.openxmlformats.org/drawingml/2006/main">
+                  <a:graphicData uri="http://schemas.openxmlformats.org/drawingml/2006/picture">
+                    <pic:pic xmlns:pic="http://schemas.openxmlformats.org/drawingml/2006/picture">
+                      <pic:nvPicPr>
+                        <pic:cNvPr id="269620289" name="Picture 2" descr="A black background with white text&#10;&#10;AI-generated content may be incorrect."/>
+                        <pic:cNvPicPr/>
+                      </pic:nvPicPr>
+                      <pic:blipFill>
+                        <a:blip r:embed="rId10" cstate="print">
+                          <a:extLst>
+                            <a:ext uri="{28A0092B-C50C-407E-A947-70E740481C1C}">
+                              <a14:useLocalDpi xmlns:a14="http://schemas.microsoft.com/office/drawing/2010/main" val="0"/>
+                            </a:ext>
+                          </a:extLst>
+                        </a:blip>
+                        <a:stretch>
+                          <a:fillRect/>
+                        </a:stretch>
+                      </pic:blipFill>
+                      <pic:spPr>
+                        <a:xfrm>
+                          <a:off x="0" y="0"/>
+                          <a:ext cx="1339702" cy="498343"/>
+                        </a:xfrm>
+                        <a:prstGeom prst="rect">
+                          <a:avLst/>
+                        </a:prstGeom>
+                      </pic:spPr>
+                    </pic:pic>
+                  </a:graphicData>
+                </a:graphic>
+                <wp14:sizeRelH relativeFrom="margin">
+                  <wp14:pctWidth>0</wp14:pctWidth>
+                </wp14:sizeRelH>
+                <wp14:sizeRelV relativeFrom="margin">
+                  <wp14:pctHeight>0</wp14:pctHeight>
+                </wp14:sizeRelV>
+              </wp:anchor>
+            </w:drawing>
+          </w:r>
+          <w:r>
+            <w:br w:type="page"/>
+          </w:r>
+        </w:p>
+      </w:sdtContent>
+    </w:sdt>
+    <w:sdt>
+      <w:sdtPr>
+        <w:rPr>
+          <w:color w:val="auto"/>
+        </w:rPr>
+        <w:id w:val="-166412148"/>
+        <w:docPartObj>
+          <w:docPartGallery w:val="Table of Contents"/>
+          <w:docPartUnique/>
+        </w:docPartObj>
+      </w:sdtPr>
+      <w:sdtEndPr>
+        <w:rPr>
+          <w:rFonts w:asciiTheme="minorHAnsi" w:eastAsiaTheme="minorHAnsi" w:hAnsiTheme="minorHAnsi" w:cstheme="minorBidi"/>
+          <w:b/>
+          <w:bCs/>
+          <w:noProof/>
+          <w:kern w:val="2"/>
+          <w:sz w:val="24"/>
+          <w:szCs w:val="24"/>
+          <w:lang w:val="en-FI"/>
+          <w14:ligatures w14:val="standardContextual"/>
+        </w:rPr>
+      </w:sdtEndPr>
+      <w:sdtContent>
+        <w:p>
+          <w:pPr>
+            <w:pStyle w:val="TOCHeading"/>
+            <w:rPr>
+              <w:color w:val="auto"/>
+            </w:rPr>
+          </w:pPr>
+          <w:r>
+            <w:rPr>
+              <w:color w:val="auto"/>
+            </w:rPr>
+            <w:t>Contents</w:t>
+          </w:r>
+        </w:p>
+        <w:p>
+          <w:pPr>
+            <w:pStyle w:val="TOC1"/>
+            <w:tabs>
+              <w:tab w:val="right" w:leader="dot" w:pos="9016"/>
+            </w:tabs>
+            <w:rPr>
+              <w:rFonts w:eastAsiaTheme="minorEastAsia"/>
+              <w:noProof/>
+              <w:lang w:val="en-FI" w:eastAsia="en-FI"/>
+            </w:rPr>
+          </w:pPr>
+          <w:r>
+            <w:fldChar w:fldCharType="begin"/>
+          </w:r>
+          <w:r>
+            <w:instrText xml:space="preserve"> TOC \o "1-3" \h \z \u </w:instrText>
+          </w:r>
+          <w:r>
+            <w:fldChar w:fldCharType="separate"/>
+          </w:r>
+          <w:hyperlink w:anchor="_Toc196752389" w:history="1">
+            <w:r>
+              <w:rPr>
+                <w:rStyle w:val="Hyperlink"/>
+                <w:noProof/>
+              </w:rPr>
+              <w:t>Introduction</w:t>
+            </w:r>
+            <w:r>
+              <w:rPr>
+                <w:noProof/>
+                <w:webHidden/>
+              </w:rPr>
+              <w:tab/>
+            </w:r>
+            <w:r>
+              <w:rPr>
+                <w:noProof/>
+                <w:webHidden/>
+              </w:rPr>
+              <w:fldChar w:fldCharType="begin"/>
+            </w:r>
+            <w:r>
+              <w:rPr>
+                <w:noProof/>
+                <w:webHidden/>
+              </w:rPr>
+              <w:instrText xml:space="preserve"> PAGEREF _Toc196752389 \h </w:instrText>
+            </w:r>
+            <w:r>
+              <w:rPr>
+                <w:noProof/>
+                <w:webHidden/>
+              </w:rPr>
+            </w:r>
+            <w:r>
+              <w:rPr>
+                <w:noProof/>
+                <w:webHidden/>
+              </w:rPr>
+              <w:fldChar w:fldCharType="separate"/>
+            </w:r>
+            <w:r>
+              <w:rPr>
+                <w:noProof/>
+                <w:webHidden/>
+              </w:rPr>
+              <w:t>2</w:t>
+            </w:r>
+            <w:r>
+              <w:rPr>
+                <w:noProof/>
+                <w:webHidden/>
+              </w:rPr>
+              <w:fldChar w:fldCharType="end"/>
+            </w:r>
+          </w:hyperlink>
+        </w:p>
+        <w:p>
+          <w:pPr>
+            <w:pStyle w:val="TOC1"/>
+            <w:tabs>
+              <w:tab w:val="right" w:leader="dot" w:pos="9016"/>
+            </w:tabs>
+            <w:rPr>
+              <w:rFonts w:eastAsiaTheme="minorEastAsia"/>
+              <w:noProof/>
+              <w:lang w:val="en-FI" w:eastAsia="en-FI"/>
+            </w:rPr>
+          </w:pPr>
+          <w:hyperlink w:anchor="_Toc196752390" w:history="1">
+            <w:r>
+              <w:rPr>
+                <w:rStyle w:val="Hyperlink"/>
+                <w:noProof/>
+              </w:rPr>
+              <w:t>Initial Interface</w:t>
+            </w:r>
+            <w:r>
+              <w:rPr>
+                <w:noProof/>
+                <w:webHidden/>
+              </w:rPr>
+              <w:tab/>
+            </w:r>
+            <w:r>
+              <w:rPr>
+                <w:noProof/>
+                <w:webHidden/>
+              </w:rPr>
+              <w:fldChar w:fldCharType="begin"/>
+            </w:r>
+            <w:r>
+              <w:rPr>
+                <w:noProof/>
+                <w:webHidden/>
+              </w:rPr>
+              <w:instrText xml:space="preserve"> PAGEREF _Toc196752390 \h </w:instrText>
+            </w:r>
+            <w:r>
+              <w:rPr>
+                <w:noProof/>
+                <w:webHidden/>
+              </w:rPr>
+            </w:r>
+            <w:r>
+              <w:rPr>
+                <w:noProof/>
+                <w:webHidden/>
+              </w:rPr>
+              <w:fldChar w:fldCharType="separate"/>
+            </w:r>
+            <w:r>
+              <w:rPr>
+                <w:noProof/>
+                <w:webHidden/>
+              </w:rPr>
+              <w:t>2</w:t>
+            </w:r>
+            <w:r>
+              <w:rPr>
+                <w:noProof/>
+                <w:webHidden/>
+              </w:rPr>
+              <w:fldChar w:fldCharType="end"/>
+            </w:r>
+          </w:hyperlink>
+        </w:p>
+        <w:p>
+          <w:pPr>
+            <w:pStyle w:val="TOC1"/>
+            <w:tabs>
+              <w:tab w:val="right" w:leader="dot" w:pos="9016"/>
+            </w:tabs>
+            <w:rPr>
+              <w:rFonts w:eastAsiaTheme="minorEastAsia"/>
+              <w:noProof/>
+              <w:lang w:val="en-FI" w:eastAsia="en-FI"/>
+            </w:rPr>
+          </w:pPr>
+          <w:hyperlink w:anchor="_Toc196752391" w:history="1">
+            <w:r>
+              <w:rPr>
+                <w:rStyle w:val="Hyperlink"/>
+                <w:noProof/>
+              </w:rPr>
+              <w:t>2-Pixel Mode</w:t>
+            </w:r>
+            <w:r>
+              <w:rPr>
+                <w:noProof/>
+                <w:webHidden/>
+              </w:rPr>
+              <w:tab/>
+            </w:r>
+            <w:r>
+              <w:rPr>
+                <w:noProof/>
+                <w:webHidden/>
+              </w:rPr>
+              <w:fldChar w:fldCharType="begin"/>
+            </w:r>
+            <w:r>
+              <w:rPr>
+                <w:noProof/>
+                <w:webHidden/>
+              </w:rPr>
+              <w:instrText xml:space="preserve"> PAGEREF _Toc196752391 \h </w:instrText>
+            </w:r>
+            <w:r>
+              <w:rPr>
+                <w:noProof/>
+                <w:webHidden/>
+              </w:rPr>
+            </w:r>
+            <w:r>
+              <w:rPr>
+                <w:noProof/>
+                <w:webHidden/>
+              </w:rPr>
+              <w:fldChar w:fldCharType="separate"/>
+            </w:r>
+            <w:r>
+              <w:rPr>
+                <w:noProof/>
+                <w:webHidden/>
+              </w:rPr>
+              <w:t>2</w:t>
+            </w:r>
+            <w:r>
+              <w:rPr>
+                <w:noProof/>
+                <w:webHidden/>
+              </w:rPr>
+              <w:fldChar w:fldCharType="end"/>
+            </w:r>
+          </w:hyperlink>
+        </w:p>
+        <w:p>
+          <w:pPr>
+            <w:pStyle w:val="TOC1"/>
+            <w:tabs>
+              <w:tab w:val="right" w:leader="dot" w:pos="9016"/>
+            </w:tabs>
+            <w:rPr>
+              <w:rFonts w:eastAsiaTheme="minorEastAsia"/>
+              <w:noProof/>
+              <w:lang w:val="en-FI" w:eastAsia="en-FI"/>
+            </w:rPr>
+          </w:pPr>
+          <w:hyperlink w:anchor="_Toc196752392" w:history="1">
+            <w:r>
+              <w:rPr>
+                <w:rStyle w:val="Hyperlink"/>
+                <w:noProof/>
+              </w:rPr>
+              <w:t>8-Pixel Mode</w:t>
+            </w:r>
+            <w:r>
+              <w:rPr>
+                <w:noProof/>
+                <w:webHidden/>
+              </w:rPr>
+              <w:tab/>
+            </w:r>
+            <w:r>
+              <w:rPr>
+                <w:noProof/>
+                <w:webHidden/>
+              </w:rPr>
+              <w:fldChar w:fldCharType="begin"/>
+            </w:r>
+            <w:r>
+              <w:rPr>
+                <w:noProof/>
+                <w:webHidden/>
+              </w:rPr>
+              <w:instrText xml:space="preserve"> PAGEREF _Toc196752392 \h </w:instrText>
+            </w:r>
+            <w:r>
+              <w:rPr>
+                <w:noProof/>
+                <w:webHidden/>
+              </w:rPr>
+            </w:r>
+            <w:r>
+              <w:rPr>
+                <w:noProof/>
+                <w:webHidden/>
+              </w:rPr>
+              <w:fldChar w:fldCharType="separate"/>
+            </w:r>
+            <w:r>
+              <w:rPr>
+                <w:noProof/>
+                <w:webHidden/>
+              </w:rPr>
+              <w:t>4</w:t>
+            </w:r>
+            <w:r>
+              <w:rPr>
+                <w:noProof/>
+                <w:webHidden/>
+              </w:rPr>
+              <w:fldChar w:fldCharType="end"/>
+            </w:r>
+          </w:hyperlink>
+        </w:p>
+        <w:p>
+          <w:pPr>
+            <w:pStyle w:val="TOC1"/>
+            <w:tabs>
+              <w:tab w:val="right" w:leader="dot" w:pos="9016"/>
+            </w:tabs>
+            <w:rPr>
+              <w:rFonts w:eastAsiaTheme="minorEastAsia"/>
+              <w:noProof/>
+              <w:lang w:val="en-FI" w:eastAsia="en-FI"/>
+            </w:rPr>
+          </w:pPr>
+          <w:hyperlink w:anchor="_Toc196752393" w:history="1">
+            <w:r>
+              <w:rPr>
+                <w:rStyle w:val="Hyperlink"/>
+                <w:noProof/>
+              </w:rPr>
+              <w:t>Notes on the Excel Template</w:t>
+            </w:r>
+            <w:r>
+              <w:rPr>
+                <w:noProof/>
+                <w:webHidden/>
+              </w:rPr>
+              <w:tab/>
+            </w:r>
+            <w:r>
+              <w:rPr>
+                <w:noProof/>
+                <w:webHidden/>
+              </w:rPr>
+              <w:fldChar w:fldCharType="begin"/>
+            </w:r>
+            <w:r>
+              <w:rPr>
+                <w:noProof/>
+                <w:webHidden/>
+              </w:rPr>
+              <w:instrText xml:space="preserve"> PAGEREF _Toc196752393 \h </w:instrText>
+            </w:r>
+            <w:r>
+              <w:rPr>
+                <w:noProof/>
+                <w:webHidden/>
+              </w:rPr>
+            </w:r>
+            <w:r>
+              <w:rPr>
+                <w:noProof/>
+                <w:webHidden/>
+              </w:rPr>
+              <w:fldChar w:fldCharType="separate"/>
+            </w:r>
+            <w:r>
+              <w:rPr>
+                <w:noProof/>
+                <w:webHidden/>
+              </w:rPr>
+              <w:t>4</w:t>
+            </w:r>
+            <w:r>
+              <w:rPr>
+                <w:noProof/>
+                <w:webHidden/>
+              </w:rPr>
+              <w:fldChar w:fldCharType="end"/>
+            </w:r>
+          </w:hyperlink>
+        </w:p>
+        <w:p>
+          <w:r>
+            <w:rPr>
+              <w:b/>
+              <w:bCs/>
+              <w:noProof/>
+            </w:rPr>
+            <w:fldChar w:fldCharType="end"/>
+          </w:r>
+        </w:p>
+      </w:sdtContent>
+    </w:sdt>
+    <w:p>
+      <w:pPr>
+        <w:jc w:val="both"/>
+      </w:pPr>
+    </w:p>
+    <w:p>
+      <w:pPr>
+        <w:jc w:val="both"/>
+      </w:pPr>
+    </w:p>
+    <w:p>
+      <w:pPr>
+        <w:jc w:val="both"/>
+      </w:pPr>
+    </w:p>
+    <w:p>
+      <w:pPr>
+        <w:jc w:val="both"/>
+      </w:pPr>
+    </w:p>
+    <w:p>
+      <w:pPr>
+        <w:jc w:val="both"/>
+      </w:pPr>
+    </w:p>
+    <w:p>
+      <w:pPr>
+        <w:jc w:val="both"/>
+      </w:pPr>
+    </w:p>
+    <w:p>
+      <w:pPr>
+        <w:jc w:val="both"/>
+      </w:pPr>
+    </w:p>
+    <w:p>
+      <w:pPr>
+        <w:jc w:val="both"/>
+      </w:pPr>
+    </w:p>
+    <w:p>
+      <w:pPr>
+        <w:jc w:val="both"/>
+      </w:pPr>
+    </w:p>
+    <w:p>
+      <w:pPr>
+        <w:jc w:val="both"/>
+      </w:pPr>
+    </w:p>
+    <w:p>
+      <w:pPr>
+        <w:jc w:val="both"/>
+      </w:pPr>
+    </w:p>
+    <w:p>
+      <w:pPr>
+        <w:jc w:val="both"/>
+      </w:pPr>
+    </w:p>
+    <w:p>
+      <w:pPr>
+        <w:jc w:val="both"/>
+      </w:pPr>
+    </w:p>
+    <w:p>
+      <w:pPr>
+        <w:jc w:val="both"/>
+      </w:pPr>
+    </w:p>
+    <w:p>
+      <w:pPr>
+        <w:jc w:val="both"/>
+      </w:pPr>
+    </w:p>
+    <w:p>
+      <w:pPr>
+        <w:jc w:val="both"/>
+      </w:pPr>
+    </w:p>
+    <w:p>
+      <w:pPr>
+        <w:jc w:val="both"/>
+      </w:pPr>
+    </w:p>
+    <w:p>
+      <w:pPr>
+        <w:jc w:val="both"/>
+      </w:pPr>
+    </w:p>
+    <w:p>
+      <w:pPr>
+        <w:jc w:val="both"/>
+      </w:pPr>
+    </w:p>
+    <w:p>
+      <w:pPr>
+        <w:jc w:val="both"/>
+      </w:pPr>
+    </w:p>
+    <w:p>
+      <w:pPr>
+        <w:jc w:val="both"/>
+      </w:pPr>
+    </w:p>
+    <w:p>
+      <w:pPr>
+        <w:jc w:val="both"/>
+      </w:pPr>
+    </w:p>
+    <w:p>
+      <w:pPr>
+        <w:pStyle w:val="Heading1"/>
+      </w:pPr>
+      <w:bookmarkStart w:id="0" w:name="_Toc196752389"/>
+      <w:r>
+        <w:lastRenderedPageBreak/>
+        <w:t>In</w:t>
+      </w:r>
+      <w:r>
+        <w:t>troduction</w:t>
+      </w:r>
+      <w:bookmarkEnd w:id="0"/>
+    </w:p>
+    <w:p>
+      <w:pPr>
+        <w:jc w:val="both"/>
+      </w:pPr>
+      <w:r>
+        <w:t xml:space="preserve">Welcome to the </w:t>
+      </w:r>
+      <w:r>
+        <w:t>R.U.S.L.A.N Pro</w:t>
+      </w:r>
+      <w:r>
+        <w:t xml:space="preserve"> — a tool developed to</w:t>
+      </w:r>
+      <w:r>
+        <w:t xml:space="preserve"> make</w:t>
+      </w:r>
+      <w:r>
+        <w:t xml:space="preserve"> the analysis and reporting of solar cell measurements for both 2-pixel and 8-pixel device</w:t>
+      </w:r>
+      <w:r>
+        <w:t>s</w:t>
+      </w:r>
+      <w:r>
+        <w:t>.</w:t>
+      </w:r>
+    </w:p>
+    <w:p>
+      <w:pPr>
+        <w:pStyle w:val="Heading1"/>
+      </w:pPr>
+      <w:bookmarkStart w:id="1" w:name="_Toc196752390"/>
+      <w:r>
+        <w:t>Initial Interface</w:t>
+      </w:r>
+      <w:bookmarkEnd w:id="1"/>
+    </w:p>
+    <w:p>
+      <w:pPr>
+        <w:jc w:val="both"/>
+      </w:pPr>
+      <w:r>
+        <w:t>Upon launching the software, users are greeted with a welcome screen featuring the following options:</w:t>
+      </w:r>
+    </w:p>
+    <w:p>
+      <w:pPr>
+        <w:numPr>
+          <w:ilvl w:val="0"/>
+          <w:numId w:val="1"/>
+        </w:numPr>
+      </w:pPr>
       <w:r>
         <w:rPr>
           <w:b/>
           <w:bCs/>
         </w:rPr>
-        <w:t>User Instructions for PV Report Generator</w:t>
-      </w:r>
-    </w:p>
-    <w:p>
-      <w:r>
-        <w:t>Welcome to the PV Report Generator Software — a tool developed to streamline the analysis and reporting of perovskite solar cell measurements for both 2-pixel and 8-pixel device architectures.</w:t>
-      </w:r>
-    </w:p>
-    <w:p>
-      <w:pPr>
+        <w:t>Pixel</w:t>
+      </w:r>
+      <w:r>
         <w:rPr>
           <w:b/>
           <w:bCs/>
         </w:rPr>
-      </w:pPr>
+        <w:t xml:space="preserve"> </w:t>
+      </w:r>
       <w:r>
         <w:rPr>
           <w:b/>
           <w:bCs/>
         </w:rPr>
-        <w:t>1. Initial Interface</w:t>
-      </w:r>
-    </w:p>
-    <w:p>
-      <w:r>
-        <w:t>Upon launching the software, users are greeted with a welcome screen featuring the following options:</w:t>
-      </w:r>
-    </w:p>
-    <w:p>
-      <w:pPr>
-        <w:numPr>
-          <w:ilvl w:val="0"/>
-          <w:numId w:val="1"/>
-        </w:numPr>
-      </w:pPr>
-      <w:r>
-        <w:rPr>
-          <w:b/>
-          <w:bCs/>
-        </w:rPr>
-        <w:t>Pixel Configuration Selection</w:t>
+        <w:t>Configuration Selection</w:t>
       </w:r>
       <w:r>
         <w:t>:</w:t>
       </w:r>
       <w:r>
         <w:br/>
-        <w:t>Users must choose between two analysis modes:</w:t>
+        <w:t xml:space="preserve">Users must choose </w:t>
+      </w:r>
+      <w:r>
+        <w:t>the type of the device that will be analysed</w:t>
+      </w:r>
+      <w:r>
+        <w:t>:</w:t>
       </w:r>
     </w:p>
     <w:p>
@@ -64,6 +1252,7 @@
           <w:ilvl w:val="1"/>
           <w:numId w:val="1"/>
         </w:numPr>
+        <w:jc w:val="both"/>
       </w:pPr>
       <w:r>
         <w:rPr>
@@ -79,6 +1268,7 @@
           <w:ilvl w:val="1"/>
           <w:numId w:val="1"/>
         </w:numPr>
+        <w:jc w:val="both"/>
       </w:pPr>
       <w:r>
         <w:rPr>
@@ -107,7 +1297,13 @@
       </w:r>
       <w:r>
         <w:br/>
-        <w:t>Users can input their name. This name will appear on the cover page of the generated PDF report.</w:t>
+        <w:t xml:space="preserve">Users </w:t>
+      </w:r>
+      <w:r>
+        <w:t>must</w:t>
+      </w:r>
+      <w:r>
+        <w:t xml:space="preserve"> input their name. This name will appear on the cover page of the generated PDF report.</w:t>
       </w:r>
     </w:p>
     <w:p>
@@ -133,28 +1329,61 @@
       </w:r>
     </w:p>
     <w:p>
-      <w:r>
-        <w:pict w14:anchorId="658743F0">
-          <v:rect id="_x0000_i1049" style="width:0;height:1.5pt" o:hralign="center" o:hrstd="t" o:hr="t" fillcolor="#a0a0a0" stroked="f"/>
-        </w:pict>
-      </w:r>
-    </w:p>
-    <w:p>
-      <w:pPr>
+      <w:pPr>
+        <w:numPr>
+          <w:ilvl w:val="0"/>
+          <w:numId w:val="1"/>
+        </w:numPr>
+      </w:pPr>
+      <w:r>
         <w:rPr>
           <w:b/>
           <w:bCs/>
         </w:rPr>
-      </w:pPr>
-      <w:r>
-        <w:rPr>
-          <w:b/>
-          <w:bCs/>
-        </w:rPr>
-        <w:t>2. 2-Pixel Mode</w:t>
-      </w:r>
-    </w:p>
-    <w:p>
+        <w:t>Look at the Instructions</w:t>
+      </w:r>
+      <w:r>
+        <w:t>:</w:t>
+      </w:r>
+    </w:p>
+    <w:p>
+      <w:pPr>
+        <w:ind w:left="720"/>
+      </w:pPr>
+      <w:r>
+        <w:t xml:space="preserve">A button is available to check the instructions to use this software. </w:t>
+      </w:r>
+    </w:p>
+    <w:p>
+      <w:pPr>
+        <w:jc w:val="both"/>
+      </w:pPr>
+      <w:r>
+        <w:pict w14:anchorId="658743F0">
+          <v:rect id="_x0000_i1025" style="width:0;height:1.5pt" o:hralign="center" o:hrstd="t" o:hr="t" fillcolor="#a0a0a0" stroked="f"/>
+        </w:pict>
+      </w:r>
+    </w:p>
+    <w:p>
+      <w:pPr>
+        <w:pStyle w:val="Heading1"/>
+      </w:pPr>
+      <w:bookmarkStart w:id="2" w:name="_Toc196752391"/>
+      <w:r>
+        <w:t>2-</w:t>
+      </w:r>
+      <w:r>
+        <w:t>Pixel</w:t>
+      </w:r>
+      <w:r>
+        <w:t xml:space="preserve"> Mode</w:t>
+      </w:r>
+      <w:bookmarkEnd w:id="2"/>
+    </w:p>
+    <w:p>
+      <w:pPr>
+        <w:jc w:val="both"/>
+      </w:pPr>
       <w:r>
         <w:t xml:space="preserve">When the </w:t>
       </w:r>
@@ -219,6 +1448,7 @@
           <w:ilvl w:val="1"/>
           <w:numId w:val="2"/>
         </w:numPr>
+        <w:jc w:val="both"/>
       </w:pPr>
       <w:r>
         <w:t>Scan Rate</w:t>
@@ -230,6 +1460,7 @@
           <w:ilvl w:val="1"/>
           <w:numId w:val="2"/>
         </w:numPr>
+        <w:jc w:val="both"/>
       </w:pPr>
       <w:r>
         <w:t>Sun Intensity</w:t>
@@ -241,6 +1472,7 @@
           <w:ilvl w:val="1"/>
           <w:numId w:val="2"/>
         </w:numPr>
+        <w:jc w:val="both"/>
       </w:pPr>
       <w:r>
         <w:t>Temperature</w:t>
@@ -262,6 +1494,7 @@
           <w:b/>
           <w:bCs/>
         </w:rPr>
+        <w:lastRenderedPageBreak/>
         <w:t>Select Excel File</w:t>
       </w:r>
       <w:r>
@@ -278,9 +1511,9 @@
           <w:ilvl w:val="1"/>
           <w:numId w:val="2"/>
         </w:numPr>
-      </w:pPr>
-      <w:r>
-        <w:lastRenderedPageBreak/>
+        <w:jc w:val="both"/>
+      </w:pPr>
+      <w:r>
         <w:t>.xlsx</w:t>
       </w:r>
     </w:p>
@@ -290,6 +1523,7 @@
           <w:ilvl w:val="1"/>
           <w:numId w:val="2"/>
         </w:numPr>
+        <w:jc w:val="both"/>
       </w:pPr>
       <w:r>
         <w:t>.</w:t>
@@ -301,7 +1535,17 @@
       <w:proofErr w:type="spellEnd"/>
       <w:r>
         <w:br/>
-        <w:t>The file must follow a specific Excel Template (details on how to modify the template are provided below).</w:t>
+        <w:t xml:space="preserve">The file must follow a specific </w:t>
+      </w:r>
+      <w:r>
+        <w:rPr>
+          <w:b/>
+          <w:bCs/>
+        </w:rPr>
+        <w:t>Excel Template</w:t>
+      </w:r>
+      <w:r>
+        <w:t xml:space="preserve"> (details on the template are provided below).</w:t>
       </w:r>
     </w:p>
     <w:p>
@@ -310,6 +1554,10 @@
           <w:ilvl w:val="0"/>
           <w:numId w:val="2"/>
         </w:numPr>
+        <w:rPr>
+          <w:b/>
+          <w:bCs/>
+        </w:rPr>
       </w:pPr>
       <w:r>
         <w:rPr>
@@ -321,8 +1569,9 @@
       <w:r>
         <w:t>:</w:t>
       </w:r>
-      <w:r>
-        <w:br/>
+    </w:p>
+    <w:p>
+      <w:r>
         <w:t xml:space="preserve">Before generating a report, users are encouraged to validate the format of the uploaded Excel file using the </w:t>
       </w:r>
       <w:r>
@@ -333,14 +1582,20 @@
         <w:t>Check Template</w:t>
       </w:r>
       <w:r>
-        <w:t xml:space="preserve"> button. This validation involves:</w:t>
+        <w:t xml:space="preserve"> button</w:t>
+      </w:r>
+      <w:r>
+        <w:t>.</w:t>
+      </w:r>
+      <w:r>
+        <w:t xml:space="preserve"> It verifies the following:</w:t>
       </w:r>
     </w:p>
     <w:p>
       <w:pPr>
         <w:numPr>
-          <w:ilvl w:val="1"/>
-          <w:numId w:val="3"/>
+          <w:ilvl w:val="0"/>
+          <w:numId w:val="8"/>
         </w:numPr>
       </w:pPr>
       <w:r>
@@ -348,17 +1603,18 @@
           <w:b/>
           <w:bCs/>
         </w:rPr>
-        <w:t>Sheet Name Verification</w:t>
-      </w:r>
-      <w:r>
-        <w:t>: Ensures all sheet names follow the expected format and order.</w:t>
+        <w:t>Sheet Name Order and Format</w:t>
+      </w:r>
+      <w:r>
+        <w:br/>
+        <w:t>Ensures all sheets follow the correct naming convention and sequential order.</w:t>
       </w:r>
     </w:p>
     <w:p>
       <w:pPr>
         <w:numPr>
-          <w:ilvl w:val="1"/>
-          <w:numId w:val="3"/>
+          <w:ilvl w:val="0"/>
+          <w:numId w:val="8"/>
         </w:numPr>
       </w:pPr>
       <w:r>
@@ -366,17 +1622,99 @@
           <w:b/>
           <w:bCs/>
         </w:rPr>
-        <w:t>Column Name Check</w:t>
-      </w:r>
-      <w:r>
-        <w:t>: Verifies that all required columns are present.</w:t>
+        <w:t>Presence of Required Column Headers</w:t>
+      </w:r>
+      <w:r>
+        <w:br/>
+        <w:t>Checks for the existence of these critical columns:</w:t>
       </w:r>
     </w:p>
     <w:p>
       <w:pPr>
         <w:numPr>
           <w:ilvl w:val="1"/>
-          <w:numId w:val="3"/>
+          <w:numId w:val="8"/>
+        </w:numPr>
+        <w:jc w:val="both"/>
+      </w:pPr>
+      <w:r>
+        <w:t>VOLTAGE (V)</w:t>
+      </w:r>
+    </w:p>
+    <w:p>
+      <w:pPr>
+        <w:numPr>
+          <w:ilvl w:val="1"/>
+          <w:numId w:val="8"/>
+        </w:numPr>
+        <w:jc w:val="both"/>
+      </w:pPr>
+      <w:r>
+        <w:t>CURRENT (</w:t>
+      </w:r>
+      <w:proofErr w:type="spellStart"/>
+      <w:r>
+        <w:t>uA</w:t>
+      </w:r>
+      <w:proofErr w:type="spellEnd"/>
+      <w:r>
+        <w:t>)</w:t>
+      </w:r>
+    </w:p>
+    <w:p>
+      <w:pPr>
+        <w:numPr>
+          <w:ilvl w:val="1"/>
+          <w:numId w:val="8"/>
+        </w:numPr>
+        <w:jc w:val="both"/>
+      </w:pPr>
+      <w:r>
+        <w:t>POWER (</w:t>
+      </w:r>
+      <w:proofErr w:type="spellStart"/>
+      <w:r>
+        <w:t>uW</w:t>
+      </w:r>
+      <w:proofErr w:type="spellEnd"/>
+      <w:r>
+        <w:t>)</w:t>
+      </w:r>
+    </w:p>
+    <w:p>
+      <w:pPr>
+        <w:numPr>
+          <w:ilvl w:val="1"/>
+          <w:numId w:val="8"/>
+        </w:numPr>
+        <w:jc w:val="both"/>
+      </w:pPr>
+      <w:r>
+        <w:t>mA/cm²</w:t>
+      </w:r>
+    </w:p>
+    <w:p>
+      <w:pPr>
+        <w:numPr>
+          <w:ilvl w:val="1"/>
+          <w:numId w:val="8"/>
+        </w:numPr>
+        <w:jc w:val="both"/>
+      </w:pPr>
+      <w:proofErr w:type="spellStart"/>
+      <w:r>
+        <w:t>mW</w:t>
+      </w:r>
+      <w:proofErr w:type="spellEnd"/>
+      <w:r>
+        <w:t>/cm²</w:t>
+      </w:r>
+    </w:p>
+    <w:p>
+      <w:pPr>
+        <w:numPr>
+          <w:ilvl w:val="0"/>
+          <w:numId w:val="8"/>
         </w:numPr>
       </w:pPr>
       <w:r>
@@ -384,10 +1722,64 @@
           <w:b/>
           <w:bCs/>
         </w:rPr>
-        <w:t>Formula Validation</w:t>
-      </w:r>
-      <w:r>
-        <w:t>: Confirms that essential formulas are correctly implemented.</w:t>
+        <w:t>Presence of Necessary Formulas</w:t>
+      </w:r>
+      <w:r>
+        <w:br/>
+        <w:t>Confirms that the essential formulas for calculating power and current density are present.</w:t>
+      </w:r>
+    </w:p>
+    <w:p>
+      <w:pPr>
+        <w:ind w:left="360"/>
+        <w:jc w:val="both"/>
+      </w:pPr>
+      <w:r>
+        <w:t>It should be noted that</w:t>
+      </w:r>
+      <w:r>
+        <w:t xml:space="preserve"> </w:t>
+      </w:r>
+      <w:r>
+        <w:rPr>
+          <w:b/>
+          <w:bCs/>
+        </w:rPr>
+        <w:t>Check Template</w:t>
+      </w:r>
+      <w:r>
+        <w:t xml:space="preserve"> only verifies naming</w:t>
+      </w:r>
+      <w:r>
+        <w:t xml:space="preserve"> of sheets</w:t>
+      </w:r>
+      <w:r>
+        <w:t>, header presence, and formula existence.</w:t>
+      </w:r>
+      <w:r>
+        <w:t xml:space="preserve"> </w:t>
+      </w:r>
+      <w:r>
+        <w:t xml:space="preserve">It </w:t>
+      </w:r>
+      <w:r>
+        <w:rPr>
+          <w:b/>
+          <w:bCs/>
+        </w:rPr>
+        <w:t>does not</w:t>
+      </w:r>
+      <w:r>
+        <w:t xml:space="preserve"> validate whether numerical data is correctly placed under the appropriate headers.</w:t>
+      </w:r>
+      <w:r>
+        <w:t xml:space="preserve"> </w:t>
+      </w:r>
+      <w:r>
+        <w:t>Users must ensure that data placement is accurate to avoid generating invalid results.</w:t>
+      </w:r>
+      <w:r>
+        <w:t xml:space="preserve"> The 2-Pixel Device folder includes excel files that could be used to test how the button works.</w:t>
       </w:r>
     </w:p>
     <w:p>
@@ -423,28 +1815,30 @@
       </w:r>
     </w:p>
     <w:p>
+      <w:pPr>
+        <w:jc w:val="both"/>
+      </w:pPr>
       <w:r>
         <w:pict w14:anchorId="11464AB9">
-          <v:rect id="_x0000_i1050" style="width:0;height:1.5pt" o:hralign="center" o:hrstd="t" o:hr="t" fillcolor="#a0a0a0" stroked="f"/>
+          <v:rect id="_x0000_i1026" style="width:0;height:1.5pt" o:hralign="center" o:hrstd="t" o:hr="t" fillcolor="#a0a0a0" stroked="f"/>
         </w:pict>
       </w:r>
     </w:p>
     <w:p>
       <w:pPr>
-        <w:rPr>
-          <w:b/>
-          <w:bCs/>
-        </w:rPr>
-      </w:pPr>
-      <w:r>
-        <w:rPr>
-          <w:b/>
-          <w:bCs/>
-        </w:rPr>
-        <w:t>3. 8-Pixel Mode</w:t>
-      </w:r>
-    </w:p>
-    <w:p>
+        <w:pStyle w:val="Heading1"/>
+      </w:pPr>
+      <w:bookmarkStart w:id="3" w:name="_Toc196752392"/>
+      <w:r>
+        <w:lastRenderedPageBreak/>
+        <w:t>8-Pixel Mode</w:t>
+      </w:r>
+      <w:bookmarkEnd w:id="3"/>
+    </w:p>
+    <w:p>
+      <w:pPr>
+        <w:jc w:val="both"/>
+      </w:pPr>
       <w:r>
         <w:t xml:space="preserve">In the </w:t>
       </w:r>
@@ -478,29 +1872,51 @@
       </w:r>
       <w:r>
         <w:br/>
-        <w:t>Choose the folder containing all subfolders with 8-pixel measurement data. The directory should follow the naming convention:</w:t>
-      </w:r>
-    </w:p>
-    <w:p>
-      <w:proofErr w:type="spellStart"/>
-      <w:r>
-        <w:t>css</w:t>
-      </w:r>
-      <w:proofErr w:type="spellEnd"/>
-    </w:p>
-    <w:p>
-      <w:proofErr w:type="spellStart"/>
-      <w:r>
-        <w:t>CopyEdit</w:t>
-      </w:r>
-      <w:proofErr w:type="spellEnd"/>
-    </w:p>
-    <w:p>
+        <w:t>Choose the folder containing all subfolders with 8-pixel measurement data</w:t>
+      </w:r>
+      <w:r>
+        <w:t xml:space="preserve"> that is generated with FLUXIM LITOS LITE</w:t>
+      </w:r>
+      <w:r>
+        <w:t xml:space="preserve"> </w:t>
+      </w:r>
+      <w:r>
+        <w:rPr>
+          <w:lang w:val="en-GB"/>
+        </w:rPr>
+        <w:t>(</w:t>
+      </w:r>
+      <w:hyperlink r:id="rId11" w:history="1">
+        <w:r>
+          <w:rPr>
+            <w:rStyle w:val="Hyperlink"/>
+            <w:lang w:val="en-GB"/>
+          </w:rPr>
+          <w:t>https://www.fluxim.com/litos-lite</w:t>
+        </w:r>
+      </w:hyperlink>
+      <w:r>
+        <w:rPr>
+          <w:lang w:val="en-GB"/>
+        </w:rPr>
+        <w:t>)</w:t>
+      </w:r>
+      <w:r>
+        <w:t>. The directory should follow the naming convention:</w:t>
+      </w:r>
+    </w:p>
+    <w:p>
+      <w:pPr>
+        <w:jc w:val="both"/>
+      </w:pPr>
       <w:r>
         <w:t>[sample_1][1], [sample_1][2], ..., [sample_1][8]</w:t>
       </w:r>
     </w:p>
     <w:p>
+      <w:pPr>
+        <w:jc w:val="both"/>
+      </w:pPr>
       <w:r>
         <w:t>[sample_2][1], ..., [sample_2][8]</w:t>
       </w:r>
@@ -550,18 +1966,219 @@
       </w:r>
     </w:p>
     <w:p>
+      <w:pPr>
+        <w:jc w:val="both"/>
+      </w:pPr>
       <w:r>
         <w:pict w14:anchorId="50AD4A56">
-          <v:rect id="_x0000_i1051" style="width:0;height:1.5pt" o:hralign="center" o:hrstd="t" o:hr="t" fillcolor="#a0a0a0" stroked="f"/>
+          <v:rect id="_x0000_i1027" style="width:0;height:1.5pt" o:hralign="center" o:hrstd="t" o:hr="t" fillcolor="#a0a0a0" stroked="f"/>
         </w:pict>
       </w:r>
     </w:p>
     <w:p>
       <w:pPr>
+        <w:pStyle w:val="Heading1"/>
+      </w:pPr>
+      <w:bookmarkStart w:id="4" w:name="_Toc196752393"/>
+      <w:r>
+        <w:t>Notes on the Excel Template</w:t>
+      </w:r>
+      <w:bookmarkEnd w:id="4"/>
+    </w:p>
+    <w:p>
+      <w:pPr>
+        <w:jc w:val="both"/>
+      </w:pPr>
+      <w:r>
+        <w:t xml:space="preserve">The Excel template required for analysis in </w:t>
+      </w:r>
+      <w:r>
         <w:rPr>
           <w:b/>
           <w:bCs/>
         </w:rPr>
+        <w:t>2-Pixel</w:t>
+      </w:r>
+      <w:r>
+        <w:t xml:space="preserve"> mode </w:t>
+      </w:r>
+      <w:proofErr w:type="gramStart"/>
+      <w:r>
+        <w:t>is located in</w:t>
+      </w:r>
+      <w:proofErr w:type="gramEnd"/>
+      <w:r>
+        <w:t xml:space="preserve"> the software directory under:</w:t>
+      </w:r>
+    </w:p>
+    <w:p>
+      <w:pPr>
+        <w:jc w:val="both"/>
+      </w:pPr>
+      <w:r>
+        <w:t>/Data/2-Pixel/2-Pixel Measurement Template.xlsx</w:t>
+      </w:r>
+    </w:p>
+    <w:p>
+      <w:r>
+        <w:t xml:space="preserve">This template is structured to accommodate measurements for up to </w:t>
+      </w:r>
+      <w:r>
+        <w:rPr>
+          <w:b/>
+          <w:bCs/>
+        </w:rPr>
+        <w:t>25 samples</w:t>
+      </w:r>
+      <w:r>
+        <w:t>, each having two pixels (left and right). Strict adherence to the template's structure is critical for the software to function correctly.</w:t>
+      </w:r>
+    </w:p>
+    <w:p>
+      <w:pPr>
+        <w:jc w:val="both"/>
+        <w:rPr>
+          <w:b/>
+          <w:bCs/>
+        </w:rPr>
+      </w:pPr>
+      <w:r>
+        <w:rPr>
+          <w:b/>
+          <w:bCs/>
+        </w:rPr>
+        <w:t>Sheet Naming Convention</w:t>
+      </w:r>
+    </w:p>
+    <w:p>
+      <w:pPr>
+        <w:jc w:val="both"/>
+      </w:pPr>
+      <w:r>
+        <w:t>Each measurement is recorded on a separate sheet following a specific naming format:</w:t>
+      </w:r>
+    </w:p>
+    <w:p>
+      <w:pPr>
+        <w:jc w:val="both"/>
+      </w:pPr>
+      <w:r>
+        <w:t>[sample number]</w:t>
+      </w:r>
+      <w:proofErr w:type="gramStart"/>
+      <w:r>
+        <w:t>-[</w:t>
+      </w:r>
+      <w:proofErr w:type="gramEnd"/>
+      <w:r>
+        <w:t>pixel side]</w:t>
+      </w:r>
+      <w:proofErr w:type="gramStart"/>
+      <w:r>
+        <w:t>-[</w:t>
+      </w:r>
+      <w:proofErr w:type="gramEnd"/>
+      <w:r>
+        <w:t>scan direction]</w:t>
+      </w:r>
+    </w:p>
+    <w:p>
+      <w:pPr>
+        <w:jc w:val="both"/>
+      </w:pPr>
+      <w:r>
+        <w:t>Where:</w:t>
+      </w:r>
+    </w:p>
+    <w:p>
+      <w:pPr>
+        <w:numPr>
+          <w:ilvl w:val="0"/>
+          <w:numId w:val="5"/>
+        </w:numPr>
+        <w:jc w:val="both"/>
+      </w:pPr>
+      <w:r>
+        <w:rPr>
+          <w:b/>
+          <w:bCs/>
+        </w:rPr>
+        <w:t>Sample number</w:t>
+      </w:r>
+      <w:r>
+        <w:t>: Sequential number of the sample (e.g., 1, 2, 3, ...).</w:t>
+      </w:r>
+    </w:p>
+    <w:p>
+      <w:pPr>
+        <w:numPr>
+          <w:ilvl w:val="0"/>
+          <w:numId w:val="5"/>
+        </w:numPr>
+        <w:jc w:val="both"/>
+      </w:pPr>
+      <w:r>
+        <w:rPr>
+          <w:b/>
+          <w:bCs/>
+        </w:rPr>
+        <w:t>Pixel side</w:t>
+      </w:r>
+      <w:r>
+        <w:t>:</w:t>
+      </w:r>
+    </w:p>
+    <w:p>
+      <w:pPr>
+        <w:numPr>
+          <w:ilvl w:val="1"/>
+          <w:numId w:val="5"/>
+        </w:numPr>
+        <w:jc w:val="both"/>
+      </w:pPr>
+      <w:r>
+        <w:t xml:space="preserve">l for the </w:t>
+      </w:r>
+      <w:r>
+        <w:rPr>
+          <w:b/>
+          <w:bCs/>
+        </w:rPr>
+        <w:t>left</w:t>
+      </w:r>
+      <w:r>
+        <w:t xml:space="preserve"> pixel,</w:t>
+      </w:r>
+    </w:p>
+    <w:p>
+      <w:pPr>
+        <w:numPr>
+          <w:ilvl w:val="1"/>
+          <w:numId w:val="5"/>
+        </w:numPr>
+        <w:jc w:val="both"/>
+      </w:pPr>
+      <w:r>
+        <w:t xml:space="preserve">r for the </w:t>
+      </w:r>
+      <w:r>
+        <w:rPr>
+          <w:b/>
+          <w:bCs/>
+        </w:rPr>
+        <w:t>right</w:t>
+      </w:r>
+      <w:r>
+        <w:t xml:space="preserve"> pixel.</w:t>
+      </w:r>
+    </w:p>
+    <w:p>
+      <w:pPr>
+        <w:numPr>
+          <w:ilvl w:val="0"/>
+          <w:numId w:val="5"/>
+        </w:numPr>
+        <w:jc w:val="both"/>
       </w:pPr>
       <w:r>
         <w:rPr>
@@ -569,49 +2186,952 @@
           <w:bCs/>
         </w:rPr>
         <w:lastRenderedPageBreak/>
-        <w:t>4. Notes on the Excel Template</w:t>
-      </w:r>
-    </w:p>
-    <w:p>
+        <w:t>Scan direction</w:t>
+      </w:r>
+      <w:r>
+        <w:t>:</w:t>
+      </w:r>
+    </w:p>
+    <w:p>
+      <w:pPr>
+        <w:numPr>
+          <w:ilvl w:val="1"/>
+          <w:numId w:val="5"/>
+        </w:numPr>
+        <w:jc w:val="both"/>
+      </w:pPr>
+      <w:proofErr w:type="spellStart"/>
+      <w:r>
+        <w:t>fw</w:t>
+      </w:r>
+      <w:proofErr w:type="spellEnd"/>
+      <w:r>
+        <w:t xml:space="preserve"> for </w:t>
+      </w:r>
       <w:r>
         <w:rPr>
-          <w:i/>
-          <w:iCs/>
+          <w:b/>
+          <w:bCs/>
         </w:rPr>
-        <w:t>(You mentioned you will provide more details about how to modify the Excel Template. I’ll leave this section as a placeholder and you can describe what the user needs to know — for example, required sheet names, column names, and formulas. Let me know and I can help write this part too.)</w:t>
-      </w:r>
-    </w:p>
-    <w:p>
-      <w:r>
-        <w:pict w14:anchorId="2309A8C0">
-          <v:rect id="_x0000_i1052" style="width:0;height:1.5pt" o:hralign="center" o:hrstd="t" o:hr="t" fillcolor="#a0a0a0" stroked="f"/>
-        </w:pict>
-      </w:r>
-    </w:p>
-    <w:p>
-      <w:r>
-        <w:t>Let me know when you're ready to include the Excel Template section, or if you want to generate this as a .docx file directly.</w:t>
-      </w:r>
-    </w:p>
-    <w:p>
-      <w:r>
-        <w:t>4o</w:t>
-      </w:r>
-    </w:p>
-    <w:p/>
+        <w:t>forward</w:t>
+      </w:r>
+      <w:r>
+        <w:t xml:space="preserve"> scan,</w:t>
+      </w:r>
+    </w:p>
+    <w:p>
+      <w:pPr>
+        <w:numPr>
+          <w:ilvl w:val="1"/>
+          <w:numId w:val="5"/>
+        </w:numPr>
+        <w:jc w:val="both"/>
+      </w:pPr>
+      <w:proofErr w:type="spellStart"/>
+      <w:r>
+        <w:t>rv</w:t>
+      </w:r>
+      <w:proofErr w:type="spellEnd"/>
+      <w:r>
+        <w:t xml:space="preserve"> for </w:t>
+      </w:r>
+      <w:r>
+        <w:rPr>
+          <w:b/>
+          <w:bCs/>
+        </w:rPr>
+        <w:t>reverse</w:t>
+      </w:r>
+      <w:r>
+        <w:t xml:space="preserve"> scan.</w:t>
+      </w:r>
+    </w:p>
+    <w:p>
+      <w:pPr>
+        <w:jc w:val="both"/>
+      </w:pPr>
+      <w:r>
+        <w:rPr>
+          <w:b/>
+          <w:bCs/>
+        </w:rPr>
+        <w:t>Example</w:t>
+      </w:r>
+      <w:r>
+        <w:t>:</w:t>
+      </w:r>
+    </w:p>
+    <w:p>
+      <w:pPr>
+        <w:numPr>
+          <w:ilvl w:val="0"/>
+          <w:numId w:val="6"/>
+        </w:numPr>
+        <w:jc w:val="both"/>
+      </w:pPr>
+      <w:r>
+        <w:t>22-l-fw: Sample 22, left pixel, forward scan.</w:t>
+      </w:r>
+    </w:p>
+    <w:p>
+      <w:pPr>
+        <w:numPr>
+          <w:ilvl w:val="0"/>
+          <w:numId w:val="6"/>
+        </w:numPr>
+        <w:jc w:val="both"/>
+      </w:pPr>
+      <w:r>
+        <w:t>18</w:t>
+      </w:r>
+      <w:r>
+        <w:t xml:space="preserve">-r-rv: Sample </w:t>
+      </w:r>
+      <w:r>
+        <w:t>18</w:t>
+      </w:r>
+      <w:r>
+        <w:t>, right pixel, reverse scan.</w:t>
+      </w:r>
+    </w:p>
+    <w:p>
+      <w:pPr>
+        <w:jc w:val="both"/>
+      </w:pPr>
+      <w:r>
+        <w:rPr>
+          <w:b/>
+          <w:bCs/>
+        </w:rPr>
+        <w:t>Important</w:t>
+      </w:r>
+      <w:r>
+        <w:t>:</w:t>
+      </w:r>
+      <w:r>
+        <w:br/>
+        <w:t>The sheets must be ordered sequentially:</w:t>
+      </w:r>
+    </w:p>
+    <w:p>
+      <w:pPr>
+        <w:numPr>
+          <w:ilvl w:val="0"/>
+          <w:numId w:val="7"/>
+        </w:numPr>
+        <w:jc w:val="both"/>
+      </w:pPr>
+      <w:r>
+        <w:t>Left pixel forward scan (l-</w:t>
+      </w:r>
+      <w:proofErr w:type="spellStart"/>
+      <w:r>
+        <w:t>fw</w:t>
+      </w:r>
+      <w:proofErr w:type="spellEnd"/>
+      <w:r>
+        <w:t>),</w:t>
+      </w:r>
+    </w:p>
+    <w:p>
+      <w:pPr>
+        <w:numPr>
+          <w:ilvl w:val="0"/>
+          <w:numId w:val="7"/>
+        </w:numPr>
+        <w:jc w:val="both"/>
+      </w:pPr>
+      <w:r>
+        <w:t>Left pixel reverse scan (l-</w:t>
+      </w:r>
+      <w:proofErr w:type="spellStart"/>
+      <w:r>
+        <w:t>rv</w:t>
+      </w:r>
+      <w:proofErr w:type="spellEnd"/>
+      <w:r>
+        <w:t>),</w:t>
+      </w:r>
+    </w:p>
+    <w:p>
+      <w:pPr>
+        <w:numPr>
+          <w:ilvl w:val="0"/>
+          <w:numId w:val="7"/>
+        </w:numPr>
+        <w:jc w:val="both"/>
+      </w:pPr>
+      <w:r>
+        <w:t>Right pixel forward scan (r-</w:t>
+      </w:r>
+      <w:proofErr w:type="spellStart"/>
+      <w:r>
+        <w:t>fw</w:t>
+      </w:r>
+      <w:proofErr w:type="spellEnd"/>
+      <w:r>
+        <w:t>),</w:t>
+      </w:r>
+    </w:p>
+    <w:p>
+      <w:pPr>
+        <w:numPr>
+          <w:ilvl w:val="0"/>
+          <w:numId w:val="7"/>
+        </w:numPr>
+      </w:pPr>
+      <w:r>
+        <w:t>Right pixel reverse scan (r-</w:t>
+      </w:r>
+      <w:proofErr w:type="spellStart"/>
+      <w:r>
+        <w:t>rv</w:t>
+      </w:r>
+      <w:proofErr w:type="spellEnd"/>
+      <w:r>
+        <w:t>)</w:t>
+      </w:r>
+      <w:r>
+        <w:t xml:space="preserve">, </w:t>
+      </w:r>
+      <w:r>
+        <w:t>then repeated for the next sample (Sample 2, Sample 3, etc.).</w:t>
+      </w:r>
+    </w:p>
+    <w:p>
+      <w:pPr>
+        <w:jc w:val="both"/>
+      </w:pPr>
+      <w:r>
+        <w:t xml:space="preserve">Incorrect ordering or inconsistent naming will cause </w:t>
+      </w:r>
+      <w:r>
+        <w:t>incorrect results.</w:t>
+      </w:r>
+      <w:r>
+        <w:t xml:space="preserve"> The data extraction stops, if the consecutive</w:t>
+      </w:r>
+      <w:r>
+        <w:t xml:space="preserve"> two</w:t>
+      </w:r>
+      <w:r>
+        <w:t xml:space="preserve"> sheets do not contain data.</w:t>
+      </w:r>
+    </w:p>
+    <w:p>
+      <w:pPr>
+        <w:jc w:val="both"/>
+        <w:rPr>
+          <w:b/>
+          <w:bCs/>
+        </w:rPr>
+      </w:pPr>
+      <w:r>
+        <w:rPr>
+          <w:b/>
+          <w:bCs/>
+        </w:rPr>
+        <w:t>Required Data Fields</w:t>
+      </w:r>
+    </w:p>
+    <w:p>
+      <w:pPr>
+        <w:jc w:val="both"/>
+      </w:pPr>
+      <w:r>
+        <w:t>Each sheet must include the following essential parameters:</w:t>
+      </w:r>
+    </w:p>
+    <w:tbl>
+      <w:tblPr>
+        <w:tblW w:w="0" w:type="auto"/>
+        <w:tblCellSpacing w:w="15" w:type="dxa"/>
+        <w:tblBorders>
+          <w:top w:val="single" w:sz="4" w:space="0" w:color="auto"/>
+          <w:left w:val="single" w:sz="4" w:space="0" w:color="auto"/>
+          <w:bottom w:val="single" w:sz="4" w:space="0" w:color="auto"/>
+          <w:right w:val="single" w:sz="4" w:space="0" w:color="auto"/>
+          <w:insideH w:val="single" w:sz="4" w:space="0" w:color="auto"/>
+          <w:insideV w:val="single" w:sz="4" w:space="0" w:color="auto"/>
+        </w:tblBorders>
+        <w:tblCellMar>
+          <w:top w:w="15" w:type="dxa"/>
+          <w:left w:w="15" w:type="dxa"/>
+          <w:bottom w:w="15" w:type="dxa"/>
+          <w:right w:w="15" w:type="dxa"/>
+        </w:tblCellMar>
+        <w:tblLook w:val="04A0" w:firstRow="1" w:lastRow="0" w:firstColumn="1" w:lastColumn="0" w:noHBand="0" w:noVBand="1"/>
+      </w:tblPr>
+      <w:tblGrid>
+        <w:gridCol w:w="1843"/>
+        <w:gridCol w:w="1696"/>
+        <w:gridCol w:w="5477"/>
+      </w:tblGrid>
+      <w:tr>
+        <w:trPr>
+          <w:tblHeader/>
+          <w:tblCellSpacing w:w="15" w:type="dxa"/>
+        </w:trPr>
+        <w:tc>
+          <w:tcPr>
+            <w:tcW w:w="1798" w:type="dxa"/>
+            <w:vAlign w:val="center"/>
+            <w:hideMark/>
+          </w:tcPr>
+          <w:p>
+            <w:pPr>
+              <w:jc w:val="center"/>
+              <w:rPr>
+                <w:b/>
+                <w:bCs/>
+              </w:rPr>
+            </w:pPr>
+            <w:r>
+              <w:rPr>
+                <w:b/>
+                <w:bCs/>
+              </w:rPr>
+              <w:t>Parameter</w:t>
+            </w:r>
+          </w:p>
+        </w:tc>
+        <w:tc>
+          <w:tcPr>
+            <w:tcW w:w="1666" w:type="dxa"/>
+            <w:vAlign w:val="center"/>
+            <w:hideMark/>
+          </w:tcPr>
+          <w:p>
+            <w:pPr>
+              <w:jc w:val="center"/>
+              <w:rPr>
+                <w:b/>
+                <w:bCs/>
+              </w:rPr>
+            </w:pPr>
+            <w:r>
+              <w:rPr>
+                <w:b/>
+                <w:bCs/>
+              </w:rPr>
+              <w:t>Column/Cell</w:t>
+            </w:r>
+          </w:p>
+        </w:tc>
+        <w:tc>
+          <w:tcPr>
+            <w:tcW w:w="5432" w:type="dxa"/>
+            <w:vAlign w:val="center"/>
+            <w:hideMark/>
+          </w:tcPr>
+          <w:p>
+            <w:pPr>
+              <w:jc w:val="both"/>
+              <w:rPr>
+                <w:b/>
+                <w:bCs/>
+              </w:rPr>
+            </w:pPr>
+            <w:r>
+              <w:rPr>
+                <w:b/>
+                <w:bCs/>
+              </w:rPr>
+              <w:t>Details</w:t>
+            </w:r>
+          </w:p>
+        </w:tc>
+      </w:tr>
+      <w:tr>
+        <w:trPr>
+          <w:tblCellSpacing w:w="15" w:type="dxa"/>
+        </w:trPr>
+        <w:tc>
+          <w:tcPr>
+            <w:tcW w:w="1798" w:type="dxa"/>
+            <w:vAlign w:val="center"/>
+            <w:hideMark/>
+          </w:tcPr>
+          <w:p>
+            <w:pPr>
+              <w:jc w:val="center"/>
+            </w:pPr>
+            <w:r>
+              <w:rPr>
+                <w:b/>
+                <w:bCs/>
+              </w:rPr>
+              <w:t>Voltage (V)</w:t>
+            </w:r>
+          </w:p>
+        </w:tc>
+        <w:tc>
+          <w:tcPr>
+            <w:tcW w:w="1666" w:type="dxa"/>
+            <w:vAlign w:val="center"/>
+            <w:hideMark/>
+          </w:tcPr>
+          <w:p>
+            <w:pPr>
+              <w:jc w:val="center"/>
+            </w:pPr>
+            <w:r>
+              <w:t xml:space="preserve">Column </w:t>
+            </w:r>
+            <w:r>
+              <w:rPr>
+                <w:b/>
+                <w:bCs/>
+              </w:rPr>
+              <w:t>B</w:t>
+            </w:r>
+          </w:p>
+        </w:tc>
+        <w:tc>
+          <w:tcPr>
+            <w:tcW w:w="5432" w:type="dxa"/>
+            <w:vAlign w:val="center"/>
+            <w:hideMark/>
+          </w:tcPr>
+          <w:p>
+            <w:pPr>
+              <w:jc w:val="both"/>
+            </w:pPr>
+            <w:r>
+              <w:t xml:space="preserve">Place values directly under the cell containing the text </w:t>
+            </w:r>
+            <w:r>
+              <w:rPr>
+                <w:b/>
+                <w:bCs/>
+              </w:rPr>
+              <w:t>'Voltage (V)'</w:t>
+            </w:r>
+            <w:r>
+              <w:t>.</w:t>
+            </w:r>
+          </w:p>
+        </w:tc>
+      </w:tr>
+      <w:tr>
+        <w:trPr>
+          <w:tblCellSpacing w:w="15" w:type="dxa"/>
+        </w:trPr>
+        <w:tc>
+          <w:tcPr>
+            <w:tcW w:w="1798" w:type="dxa"/>
+            <w:vAlign w:val="center"/>
+            <w:hideMark/>
+          </w:tcPr>
+          <w:p>
+            <w:pPr>
+              <w:jc w:val="center"/>
+            </w:pPr>
+            <w:r>
+              <w:rPr>
+                <w:b/>
+                <w:bCs/>
+              </w:rPr>
+              <w:t>Current (</w:t>
+            </w:r>
+            <w:proofErr w:type="spellStart"/>
+            <w:r>
+              <w:rPr>
+                <w:b/>
+                <w:bCs/>
+              </w:rPr>
+              <w:t>uA</w:t>
+            </w:r>
+            <w:proofErr w:type="spellEnd"/>
+            <w:r>
+              <w:rPr>
+                <w:b/>
+                <w:bCs/>
+              </w:rPr>
+              <w:t>)</w:t>
+            </w:r>
+          </w:p>
+        </w:tc>
+        <w:tc>
+          <w:tcPr>
+            <w:tcW w:w="1666" w:type="dxa"/>
+            <w:vAlign w:val="center"/>
+            <w:hideMark/>
+          </w:tcPr>
+          <w:p>
+            <w:pPr>
+              <w:jc w:val="center"/>
+            </w:pPr>
+            <w:r>
+              <w:t xml:space="preserve">Column </w:t>
+            </w:r>
+            <w:r>
+              <w:rPr>
+                <w:b/>
+                <w:bCs/>
+              </w:rPr>
+              <w:t>C</w:t>
+            </w:r>
+          </w:p>
+        </w:tc>
+        <w:tc>
+          <w:tcPr>
+            <w:tcW w:w="5432" w:type="dxa"/>
+            <w:vAlign w:val="center"/>
+            <w:hideMark/>
+          </w:tcPr>
+          <w:p>
+            <w:pPr>
+              <w:jc w:val="both"/>
+            </w:pPr>
+            <w:r>
+              <w:t xml:space="preserve">Place values directly under the cell containing the text </w:t>
+            </w:r>
+            <w:r>
+              <w:rPr>
+                <w:b/>
+                <w:bCs/>
+              </w:rPr>
+              <w:t>'Current (</w:t>
+            </w:r>
+            <w:proofErr w:type="spellStart"/>
+            <w:r>
+              <w:rPr>
+                <w:b/>
+                <w:bCs/>
+              </w:rPr>
+              <w:t>uA</w:t>
+            </w:r>
+            <w:proofErr w:type="spellEnd"/>
+            <w:r>
+              <w:rPr>
+                <w:b/>
+                <w:bCs/>
+              </w:rPr>
+              <w:t>)'</w:t>
+            </w:r>
+            <w:r>
+              <w:t>.</w:t>
+            </w:r>
+          </w:p>
+        </w:tc>
+      </w:tr>
+      <w:tr>
+        <w:trPr>
+          <w:tblCellSpacing w:w="15" w:type="dxa"/>
+        </w:trPr>
+        <w:tc>
+          <w:tcPr>
+            <w:tcW w:w="1798" w:type="dxa"/>
+            <w:vAlign w:val="center"/>
+            <w:hideMark/>
+          </w:tcPr>
+          <w:p>
+            <w:pPr>
+              <w:jc w:val="center"/>
+            </w:pPr>
+            <w:r>
+              <w:rPr>
+                <w:b/>
+                <w:bCs/>
+              </w:rPr>
+              <w:t>Active</w:t>
+            </w:r>
+            <w:r>
+              <w:rPr>
+                <w:b/>
+                <w:bCs/>
+              </w:rPr>
+              <w:t xml:space="preserve"> </w:t>
+            </w:r>
+            <w:r>
+              <w:rPr>
+                <w:b/>
+                <w:bCs/>
+              </w:rPr>
+              <w:t>Area</w:t>
+            </w:r>
+            <w:r>
+              <w:rPr>
+                <w:b/>
+                <w:bCs/>
+              </w:rPr>
+              <w:t xml:space="preserve"> </w:t>
+            </w:r>
+            <w:r>
+              <w:rPr>
+                <w:b/>
+                <w:bCs/>
+              </w:rPr>
+              <w:t>(cm²)</w:t>
+            </w:r>
+          </w:p>
+        </w:tc>
+        <w:tc>
+          <w:tcPr>
+            <w:tcW w:w="1666" w:type="dxa"/>
+            <w:vAlign w:val="center"/>
+            <w:hideMark/>
+          </w:tcPr>
+          <w:p>
+            <w:pPr>
+              <w:jc w:val="center"/>
+            </w:pPr>
+            <w:r>
+              <w:t xml:space="preserve">Cell </w:t>
+            </w:r>
+            <w:r>
+              <w:rPr>
+                <w:b/>
+                <w:bCs/>
+              </w:rPr>
+              <w:t>N4</w:t>
+            </w:r>
+          </w:p>
+        </w:tc>
+        <w:tc>
+          <w:tcPr>
+            <w:tcW w:w="5432" w:type="dxa"/>
+            <w:vAlign w:val="center"/>
+            <w:hideMark/>
+          </w:tcPr>
+          <w:p>
+            <w:pPr>
+              <w:jc w:val="both"/>
+            </w:pPr>
+            <w:r>
+              <w:t xml:space="preserve">Enter the active area size in </w:t>
+            </w:r>
+            <w:r>
+              <w:rPr>
+                <w:b/>
+                <w:bCs/>
+              </w:rPr>
+              <w:t>cm²</w:t>
+            </w:r>
+            <w:r>
+              <w:t>.</w:t>
+            </w:r>
+          </w:p>
+        </w:tc>
+      </w:tr>
+    </w:tbl>
+    <w:p>
+      <w:pPr>
+        <w:jc w:val="both"/>
+        <w:rPr>
+          <w:b/>
+          <w:bCs/>
+        </w:rPr>
+      </w:pPr>
+    </w:p>
+    <w:p>
+      <w:pPr>
+        <w:jc w:val="both"/>
+      </w:pPr>
+      <w:r>
+        <w:rPr>
+          <w:b/>
+          <w:bCs/>
+        </w:rPr>
+        <w:t>Note</w:t>
+      </w:r>
+      <w:r>
+        <w:t xml:space="preserve">: The units must strictly match the specified units (V, </w:t>
+      </w:r>
+      <w:proofErr w:type="spellStart"/>
+      <w:r>
+        <w:t>uA</w:t>
+      </w:r>
+      <w:proofErr w:type="spellEnd"/>
+      <w:r>
+        <w:t>, cm²) or the generated report will contain incorrect results.</w:t>
+      </w:r>
+    </w:p>
+    <w:p>
+      <w:pPr>
+        <w:jc w:val="both"/>
+      </w:pPr>
+      <w:r>
+        <w:t xml:space="preserve">If the active area is entered in the </w:t>
+      </w:r>
+      <w:r>
+        <w:rPr>
+          <w:b/>
+          <w:bCs/>
+        </w:rPr>
+        <w:t>first sheet</w:t>
+      </w:r>
+      <w:r>
+        <w:t xml:space="preserve"> (1-l-fw), it will automatically </w:t>
+      </w:r>
+      <w:r>
+        <w:t>be copied and applied</w:t>
+      </w:r>
+      <w:r>
+        <w:t xml:space="preserve"> to all subsequent sheets. However, users are free to manually adjust the active area for individual samples by editing the value in cell </w:t>
+      </w:r>
+      <w:r>
+        <w:rPr>
+          <w:b/>
+          <w:bCs/>
+        </w:rPr>
+        <w:t>N4</w:t>
+      </w:r>
+      <w:r>
+        <w:t xml:space="preserve"> for each sheet.</w:t>
+      </w:r>
+    </w:p>
+    <w:p>
+      <w:pPr>
+        <w:jc w:val="both"/>
+      </w:pPr>
+      <w:r>
+        <w:lastRenderedPageBreak/>
+        <w:t xml:space="preserve">After inputting the data to the template, </w:t>
+      </w:r>
+      <w:r>
+        <w:t>the file should be saved with ‘Save As’ option with a different name to preserve the template. The resultant file is then ready to be analysed!</w:t>
+      </w:r>
+      <w:r>
+        <w:t xml:space="preserve"> There are sample data files in Data Folder that could </w:t>
+      </w:r>
+      <w:r>
+        <w:t>be used to generate initial reports</w:t>
+      </w:r>
+      <w:r>
+        <w:t>.</w:t>
+      </w:r>
+    </w:p>
     <w:sectPr>
+      <w:headerReference w:type="default" r:id="rId12"/>
       <w:pgSz w:w="11906" w:h="16838"/>
       <w:pgMar w:top="1440" w:right="1440" w:bottom="1440" w:left="1440" w:header="708" w:footer="708" w:gutter="0"/>
+      <w:pgNumType w:start="0"/>
       <w:cols w:space="708"/>
+      <w:titlePg/>
       <w:docGrid w:linePitch="360"/>
     </w:sectPr>
   </w:body>
 </w:document>
 </file>
 
+<file path=word/endnotes.xml><?xml version="1.0" encoding="utf-8"?>
+<w:endnotes xmlns:wpc="http://schemas.microsoft.com/office/word/2010/wordprocessingCanvas" xmlns:cx="http://schemas.microsoft.com/office/drawing/2014/chartex" xmlns:cx1="http://schemas.microsoft.com/office/drawing/2015/9/8/chartex" xmlns:cx2="http://schemas.microsoft.com/office/drawing/2015/10/21/chartex" xmlns:cx3="http://schemas.microsoft.com/office/drawing/2016/5/9/chartex" xmlns:cx4="http://schemas.microsoft.com/office/drawing/2016/5/10/chartex" xmlns:cx5="http://schemas.microsoft.com/office/drawing/2016/5/11/chartex" xmlns:cx6="http://schemas.microsoft.com/office/drawing/2016/5/12/chartex" xmlns:cx7="http://schemas.microsoft.com/office/drawing/2016/5/13/chartex" xmlns:cx8="http://schemas.microsoft.com/office/drawing/2016/5/14/chartex" xmlns:mc="http://schemas.openxmlformats.org/markup-compatibility/2006" xmlns:aink="http://schemas.microsoft.com/office/drawing/2016/ink" xmlns:am3d="http://schemas.microsoft.com/office/drawing/2017/model3d" xmlns:o="urn:schemas-microsoft-com:office:office" xmlns:oel="http://schemas.microsoft.com/office/2019/extlst" xmlns:r="http://schemas.openxmlformats.org/officeDocument/2006/relationships" xmlns:m="http://schemas.openxmlformats.org/officeDocument/2006/math" xmlns:v="urn:schemas-microsoft-com:vml" xmlns:wp14="http://schemas.microsoft.com/office/word/2010/wordprocessingDrawing" xmlns:wp="http://schemas.openxmlformats.org/drawingml/2006/wordprocessingDrawing" xmlns:w10="urn:schemas-microsoft-com:office:word" xmlns:w="http://schemas.openxmlformats.org/wordprocessingml/2006/main" xmlns:w14="http://schemas.microsoft.com/office/word/2010/wordml" xmlns:w15="http://schemas.microsoft.com/office/word/2012/wordml" xmlns:w16cex="http://schemas.microsoft.com/office/word/2018/wordml/cex" xmlns:w16cid="http://schemas.microsoft.com/office/word/2016/wordml/cid" xmlns:w16="http://schemas.microsoft.com/office/word/2018/wordml" xmlns:w16du="http://schemas.microsoft.com/office/word/2023/wordml/word16du" xmlns:w16sdtdh="http://schemas.microsoft.com/office/word/2020/wordml/sdtdatahash" xmlns:w16sdtfl="http://schemas.microsoft.com/office/word/2024/wordml/sdtformatlock" xmlns:w16se="http://schemas.microsoft.com/office/word/2015/wordml/symex" xmlns:wpg="http://schemas.microsoft.com/office/word/2010/wordprocessingGroup" xmlns:wpi="http://schemas.microsoft.com/office/word/2010/wordprocessingInk" xmlns:wne="http://schemas.microsoft.com/office/word/2006/wordml" xmlns:wps="http://schemas.microsoft.com/office/word/2010/wordprocessingShape" mc:Ignorable="w14 w15 w16se w16cid w16 w16cex w16sdtdh w16sdtfl w16du wp14">
+  <w:endnote w:type="separator" w:id="-1">
+    <w:p>
+      <w:pPr>
+        <w:spacing w:after="0" w:line="240" w:lineRule="auto"/>
+      </w:pPr>
+      <w:r>
+        <w:separator/>
+      </w:r>
+    </w:p>
+  </w:endnote>
+  <w:endnote w:type="continuationSeparator" w:id="0">
+    <w:p>
+      <w:pPr>
+        <w:spacing w:after="0" w:line="240" w:lineRule="auto"/>
+      </w:pPr>
+      <w:r>
+        <w:continuationSeparator/>
+      </w:r>
+    </w:p>
+  </w:endnote>
+</w:endnotes>
+</file>
+
+<file path=word/footnotes.xml><?xml version="1.0" encoding="utf-8"?>
+<w:footnotes xmlns:wpc="http://schemas.microsoft.com/office/word/2010/wordprocessingCanvas" xmlns:cx="http://schemas.microsoft.com/office/drawing/2014/chartex" xmlns:cx1="http://schemas.microsoft.com/office/drawing/2015/9/8/chartex" xmlns:cx2="http://schemas.microsoft.com/office/drawing/2015/10/21/chartex" xmlns:cx3="http://schemas.microsoft.com/office/drawing/2016/5/9/chartex" xmlns:cx4="http://schemas.microsoft.com/office/drawing/2016/5/10/chartex" xmlns:cx5="http://schemas.microsoft.com/office/drawing/2016/5/11/chartex" xmlns:cx6="http://schemas.microsoft.com/office/drawing/2016/5/12/chartex" xmlns:cx7="http://schemas.microsoft.com/office/drawing/2016/5/13/chartex" xmlns:cx8="http://schemas.microsoft.com/office/drawing/2016/5/14/chartex" xmlns:mc="http://schemas.openxmlformats.org/markup-compatibility/2006" xmlns:aink="http://schemas.microsoft.com/office/drawing/2016/ink" xmlns:am3d="http://schemas.microsoft.com/office/drawing/2017/model3d" xmlns:o="urn:schemas-microsoft-com:office:office" xmlns:oel="http://schemas.microsoft.com/office/2019/extlst" xmlns:r="http://schemas.openxmlformats.org/officeDocument/2006/relationships" xmlns:m="http://schemas.openxmlformats.org/officeDocument/2006/math" xmlns:v="urn:schemas-microsoft-com:vml" xmlns:wp14="http://schemas.microsoft.com/office/word/2010/wordprocessingDrawing" xmlns:wp="http://schemas.openxmlformats.org/drawingml/2006/wordprocessingDrawing" xmlns:w10="urn:schemas-microsoft-com:office:word" xmlns:w="http://schemas.openxmlformats.org/wordprocessingml/2006/main" xmlns:w14="http://schemas.microsoft.com/office/word/2010/wordml" xmlns:w15="http://schemas.microsoft.com/office/word/2012/wordml" xmlns:w16cex="http://schemas.microsoft.com/office/word/2018/wordml/cex" xmlns:w16cid="http://schemas.microsoft.com/office/word/2016/wordml/cid" xmlns:w16="http://schemas.microsoft.com/office/word/2018/wordml" xmlns:w16du="http://schemas.microsoft.com/office/word/2023/wordml/word16du" xmlns:w16sdtdh="http://schemas.microsoft.com/office/word/2020/wordml/sdtdatahash" xmlns:w16sdtfl="http://schemas.microsoft.com/office/word/2024/wordml/sdtformatlock" xmlns:w16se="http://schemas.microsoft.com/office/word/2015/wordml/symex" xmlns:wpg="http://schemas.microsoft.com/office/word/2010/wordprocessingGroup" xmlns:wpi="http://schemas.microsoft.com/office/word/2010/wordprocessingInk" xmlns:wne="http://schemas.microsoft.com/office/word/2006/wordml" xmlns:wps="http://schemas.microsoft.com/office/word/2010/wordprocessingShape" mc:Ignorable="w14 w15 w16se w16cid w16 w16cex w16sdtdh w16sdtfl w16du wp14">
+  <w:footnote w:type="separator" w:id="-1">
+    <w:p>
+      <w:pPr>
+        <w:spacing w:after="0" w:line="240" w:lineRule="auto"/>
+      </w:pPr>
+      <w:r>
+        <w:separator/>
+      </w:r>
+    </w:p>
+  </w:footnote>
+  <w:footnote w:type="continuationSeparator" w:id="0">
+    <w:p>
+      <w:pPr>
+        <w:spacing w:after="0" w:line="240" w:lineRule="auto"/>
+      </w:pPr>
+      <w:r>
+        <w:continuationSeparator/>
+      </w:r>
+    </w:p>
+  </w:footnote>
+</w:footnotes>
+</file>
+
+<file path=word/header1.xml><?xml version="1.0" encoding="utf-8"?>
+<w:hdr xmlns:wpc="http://schemas.microsoft.com/office/word/2010/wordprocessingCanvas" xmlns:cx="http://schemas.microsoft.com/office/drawing/2014/chartex" xmlns:cx1="http://schemas.microsoft.com/office/drawing/2015/9/8/chartex" xmlns:cx2="http://schemas.microsoft.com/office/drawing/2015/10/21/chartex" xmlns:cx3="http://schemas.microsoft.com/office/drawing/2016/5/9/chartex" xmlns:cx4="http://schemas.microsoft.com/office/drawing/2016/5/10/chartex" xmlns:cx5="http://schemas.microsoft.com/office/drawing/2016/5/11/chartex" xmlns:cx6="http://schemas.microsoft.com/office/drawing/2016/5/12/chartex" xmlns:cx7="http://schemas.microsoft.com/office/drawing/2016/5/13/chartex" xmlns:cx8="http://schemas.microsoft.com/office/drawing/2016/5/14/chartex" xmlns:mc="http://schemas.openxmlformats.org/markup-compatibility/2006" xmlns:aink="http://schemas.microsoft.com/office/drawing/2016/ink" xmlns:am3d="http://schemas.microsoft.com/office/drawing/2017/model3d" xmlns:o="urn:schemas-microsoft-com:office:office" xmlns:oel="http://schemas.microsoft.com/office/2019/extlst" xmlns:r="http://schemas.openxmlformats.org/officeDocument/2006/relationships" xmlns:m="http://schemas.openxmlformats.org/officeDocument/2006/math" xmlns:v="urn:schemas-microsoft-com:vml" xmlns:wp14="http://schemas.microsoft.com/office/word/2010/wordprocessingDrawing" xmlns:wp="http://schemas.openxmlformats.org/drawingml/2006/wordprocessingDrawing" xmlns:w10="urn:schemas-microsoft-com:office:word" xmlns:w="http://schemas.openxmlformats.org/wordprocessingml/2006/main" xmlns:w14="http://schemas.microsoft.com/office/word/2010/wordml" xmlns:w15="http://schemas.microsoft.com/office/word/2012/wordml" xmlns:w16cex="http://schemas.microsoft.com/office/word/2018/wordml/cex" xmlns:w16cid="http://schemas.microsoft.com/office/word/2016/wordml/cid" xmlns:w16="http://schemas.microsoft.com/office/word/2018/wordml" xmlns:w16du="http://schemas.microsoft.com/office/word/2023/wordml/word16du" xmlns:w16sdtdh="http://schemas.microsoft.com/office/word/2020/wordml/sdtdatahash" xmlns:w16sdtfl="http://schemas.microsoft.com/office/word/2024/wordml/sdtformatlock" xmlns:w16se="http://schemas.microsoft.com/office/word/2015/wordml/symex" xmlns:wpg="http://schemas.microsoft.com/office/word/2010/wordprocessingGroup" xmlns:wpi="http://schemas.microsoft.com/office/word/2010/wordprocessingInk" xmlns:wne="http://schemas.microsoft.com/office/word/2006/wordml" xmlns:wps="http://schemas.microsoft.com/office/word/2010/wordprocessingShape" mc:Ignorable="w14 w15 w16se w16cid w16 w16cex w16sdtdh w16sdtfl w16du wp14">
+  <w:p>
+    <w:pPr>
+      <w:pStyle w:val="Header"/>
+      <w:jc w:val="right"/>
+      <w:rPr>
+        <w:lang w:val="en-US"/>
+      </w:rPr>
+    </w:pPr>
+  </w:p>
+</w:hdr>
+</file>
+
 <file path=word/numbering.xml><?xml version="1.0" encoding="utf-8"?>
 <w:numbering xmlns:wpc="http://schemas.microsoft.com/office/word/2010/wordprocessingCanvas" xmlns:cx="http://schemas.microsoft.com/office/drawing/2014/chartex" xmlns:cx1="http://schemas.microsoft.com/office/drawing/2015/9/8/chartex" xmlns:cx2="http://schemas.microsoft.com/office/drawing/2015/10/21/chartex" xmlns:cx3="http://schemas.microsoft.com/office/drawing/2016/5/9/chartex" xmlns:cx4="http://schemas.microsoft.com/office/drawing/2016/5/10/chartex" xmlns:cx5="http://schemas.microsoft.com/office/drawing/2016/5/11/chartex" xmlns:cx6="http://schemas.microsoft.com/office/drawing/2016/5/12/chartex" xmlns:cx7="http://schemas.microsoft.com/office/drawing/2016/5/13/chartex" xmlns:cx8="http://schemas.microsoft.com/office/drawing/2016/5/14/chartex" xmlns:mc="http://schemas.openxmlformats.org/markup-compatibility/2006" xmlns:aink="http://schemas.microsoft.com/office/drawing/2016/ink" xmlns:am3d="http://schemas.microsoft.com/office/drawing/2017/model3d" xmlns:o="urn:schemas-microsoft-com:office:office" xmlns:oel="http://schemas.microsoft.com/office/2019/extlst" xmlns:r="http://schemas.openxmlformats.org/officeDocument/2006/relationships" xmlns:m="http://schemas.openxmlformats.org/officeDocument/2006/math" xmlns:v="urn:schemas-microsoft-com:vml" xmlns:wp14="http://schemas.microsoft.com/office/word/2010/wordprocessingDrawing" xmlns:wp="http://schemas.openxmlformats.org/drawingml/2006/wordprocessingDrawing" xmlns:w10="urn:schemas-microsoft-com:office:word" xmlns:w="http://schemas.openxmlformats.org/wordprocessingml/2006/main" xmlns:w14="http://schemas.microsoft.com/office/word/2010/wordml" xmlns:w15="http://schemas.microsoft.com/office/word/2012/wordml" xmlns:w16cex="http://schemas.microsoft.com/office/word/2018/wordml/cex" xmlns:w16cid="http://schemas.microsoft.com/office/word/2016/wordml/cid" xmlns:w16="http://schemas.microsoft.com/office/word/2018/wordml" xmlns:w16du="http://schemas.microsoft.com/office/word/2023/wordml/word16du" xmlns:w16sdtdh="http://schemas.microsoft.com/office/word/2020/wordml/sdtdatahash" xmlns:w16sdtfl="http://schemas.microsoft.com/office/word/2024/wordml/sdtformatlock" xmlns:w16se="http://schemas.microsoft.com/office/word/2015/wordml/symex" xmlns:wpg="http://schemas.microsoft.com/office/word/2010/wordprocessingGroup" xmlns:wpi="http://schemas.microsoft.com/office/word/2010/wordprocessingInk" xmlns:wne="http://schemas.microsoft.com/office/word/2006/wordml" xmlns:wps="http://schemas.microsoft.com/office/word/2010/wordprocessingShape" mc:Ignorable="w14 w15 w16se w16cid w16 w16cex w16sdtdh w16sdtfl w16du wp14">
   <w:abstractNum w:abstractNumId="0" w15:restartNumberingAfterBreak="0">
+    <w:nsid w:val="12F87358"/>
+    <w:multiLevelType w:val="multilevel"/>
+    <w:tmpl w:val="8398C74E"/>
+    <w:lvl w:ilvl="0">
+      <w:start w:val="1"/>
+      <w:numFmt w:val="bullet"/>
+      <w:lvlText w:val=""/>
+      <w:lvlJc w:val="left"/>
+      <w:pPr>
+        <w:tabs>
+          <w:tab w:val="num" w:pos="720"/>
+        </w:tabs>
+        <w:ind w:left="720" w:hanging="360"/>
+      </w:pPr>
+      <w:rPr>
+        <w:rFonts w:ascii="Symbol" w:hAnsi="Symbol" w:hint="default"/>
+        <w:sz w:val="20"/>
+      </w:rPr>
+    </w:lvl>
+    <w:lvl w:ilvl="1">
+      <w:start w:val="1"/>
+      <w:numFmt w:val="bullet"/>
+      <w:lvlText w:val="o"/>
+      <w:lvlJc w:val="left"/>
+      <w:pPr>
+        <w:tabs>
+          <w:tab w:val="num" w:pos="1440"/>
+        </w:tabs>
+        <w:ind w:left="1440" w:hanging="360"/>
+      </w:pPr>
+      <w:rPr>
+        <w:rFonts w:ascii="Courier New" w:hAnsi="Courier New" w:hint="default"/>
+        <w:sz w:val="20"/>
+      </w:rPr>
+    </w:lvl>
+    <w:lvl w:ilvl="2" w:tentative="1">
+      <w:start w:val="1"/>
+      <w:numFmt w:val="bullet"/>
+      <w:lvlText w:val=""/>
+      <w:lvlJc w:val="left"/>
+      <w:pPr>
+        <w:tabs>
+          <w:tab w:val="num" w:pos="2160"/>
+        </w:tabs>
+        <w:ind w:left="2160" w:hanging="360"/>
+      </w:pPr>
+      <w:rPr>
+        <w:rFonts w:ascii="Wingdings" w:hAnsi="Wingdings" w:hint="default"/>
+        <w:sz w:val="20"/>
+      </w:rPr>
+    </w:lvl>
+    <w:lvl w:ilvl="3" w:tentative="1">
+      <w:start w:val="1"/>
+      <w:numFmt w:val="bullet"/>
+      <w:lvlText w:val=""/>
+      <w:lvlJc w:val="left"/>
+      <w:pPr>
+        <w:tabs>
+          <w:tab w:val="num" w:pos="2880"/>
+        </w:tabs>
+        <w:ind w:left="2880" w:hanging="360"/>
+      </w:pPr>
+      <w:rPr>
+        <w:rFonts w:ascii="Wingdings" w:hAnsi="Wingdings" w:hint="default"/>
+        <w:sz w:val="20"/>
+      </w:rPr>
+    </w:lvl>
+    <w:lvl w:ilvl="4" w:tentative="1">
+      <w:start w:val="1"/>
+      <w:numFmt w:val="bullet"/>
+      <w:lvlText w:val=""/>
+      <w:lvlJc w:val="left"/>
+      <w:pPr>
+        <w:tabs>
+          <w:tab w:val="num" w:pos="3600"/>
+        </w:tabs>
+        <w:ind w:left="3600" w:hanging="360"/>
+      </w:pPr>
+      <w:rPr>
+        <w:rFonts w:ascii="Wingdings" w:hAnsi="Wingdings" w:hint="default"/>
+        <w:sz w:val="20"/>
+      </w:rPr>
+    </w:lvl>
+    <w:lvl w:ilvl="5" w:tentative="1">
+      <w:start w:val="1"/>
+      <w:numFmt w:val="bullet"/>
+      <w:lvlText w:val=""/>
+      <w:lvlJc w:val="left"/>
+      <w:pPr>
+        <w:tabs>
+          <w:tab w:val="num" w:pos="4320"/>
+        </w:tabs>
+        <w:ind w:left="4320" w:hanging="360"/>
+      </w:pPr>
+      <w:rPr>
+        <w:rFonts w:ascii="Wingdings" w:hAnsi="Wingdings" w:hint="default"/>
+        <w:sz w:val="20"/>
+      </w:rPr>
+    </w:lvl>
+    <w:lvl w:ilvl="6" w:tentative="1">
+      <w:start w:val="1"/>
+      <w:numFmt w:val="bullet"/>
+      <w:lvlText w:val=""/>
+      <w:lvlJc w:val="left"/>
+      <w:pPr>
+        <w:tabs>
+          <w:tab w:val="num" w:pos="5040"/>
+        </w:tabs>
+        <w:ind w:left="5040" w:hanging="360"/>
+      </w:pPr>
+      <w:rPr>
+        <w:rFonts w:ascii="Wingdings" w:hAnsi="Wingdings" w:hint="default"/>
+        <w:sz w:val="20"/>
+      </w:rPr>
+    </w:lvl>
+    <w:lvl w:ilvl="7" w:tentative="1">
+      <w:start w:val="1"/>
+      <w:numFmt w:val="bullet"/>
+      <w:lvlText w:val=""/>
+      <w:lvlJc w:val="left"/>
+      <w:pPr>
+        <w:tabs>
+          <w:tab w:val="num" w:pos="5760"/>
+        </w:tabs>
+        <w:ind w:left="5760" w:hanging="360"/>
+      </w:pPr>
+      <w:rPr>
+        <w:rFonts w:ascii="Wingdings" w:hAnsi="Wingdings" w:hint="default"/>
+        <w:sz w:val="20"/>
+      </w:rPr>
+    </w:lvl>
+    <w:lvl w:ilvl="8" w:tentative="1">
+      <w:start w:val="1"/>
+      <w:numFmt w:val="bullet"/>
+      <w:lvlText w:val=""/>
+      <w:lvlJc w:val="left"/>
+      <w:pPr>
+        <w:tabs>
+          <w:tab w:val="num" w:pos="6480"/>
+        </w:tabs>
+        <w:ind w:left="6480" w:hanging="360"/>
+      </w:pPr>
+      <w:rPr>
+        <w:rFonts w:ascii="Wingdings" w:hAnsi="Wingdings" w:hint="default"/>
+        <w:sz w:val="20"/>
+      </w:rPr>
+    </w:lvl>
+  </w:abstractNum>
+  <w:abstractNum w:abstractNumId="1" w15:restartNumberingAfterBreak="0">
     <w:nsid w:val="1D661653"/>
     <w:multiLevelType w:val="multilevel"/>
     <w:tmpl w:val="2D7A2812"/>
@@ -760,7 +3280,156 @@
       </w:rPr>
     </w:lvl>
   </w:abstractNum>
-  <w:abstractNum w:abstractNumId="1" w15:restartNumberingAfterBreak="0">
+  <w:abstractNum w:abstractNumId="2" w15:restartNumberingAfterBreak="0">
+    <w:nsid w:val="22030629"/>
+    <w:multiLevelType w:val="multilevel"/>
+    <w:tmpl w:val="04F6A74C"/>
+    <w:lvl w:ilvl="0">
+      <w:start w:val="1"/>
+      <w:numFmt w:val="bullet"/>
+      <w:lvlText w:val=""/>
+      <w:lvlJc w:val="left"/>
+      <w:pPr>
+        <w:tabs>
+          <w:tab w:val="num" w:pos="720"/>
+        </w:tabs>
+        <w:ind w:left="720" w:hanging="360"/>
+      </w:pPr>
+      <w:rPr>
+        <w:rFonts w:ascii="Symbol" w:hAnsi="Symbol" w:hint="default"/>
+        <w:sz w:val="20"/>
+      </w:rPr>
+    </w:lvl>
+    <w:lvl w:ilvl="1" w:tentative="1">
+      <w:start w:val="1"/>
+      <w:numFmt w:val="bullet"/>
+      <w:lvlText w:val="o"/>
+      <w:lvlJc w:val="left"/>
+      <w:pPr>
+        <w:tabs>
+          <w:tab w:val="num" w:pos="1440"/>
+        </w:tabs>
+        <w:ind w:left="1440" w:hanging="360"/>
+      </w:pPr>
+      <w:rPr>
+        <w:rFonts w:ascii="Courier New" w:hAnsi="Courier New" w:hint="default"/>
+        <w:sz w:val="20"/>
+      </w:rPr>
+    </w:lvl>
+    <w:lvl w:ilvl="2" w:tentative="1">
+      <w:start w:val="1"/>
+      <w:numFmt w:val="bullet"/>
+      <w:lvlText w:val=""/>
+      <w:lvlJc w:val="left"/>
+      <w:pPr>
+        <w:tabs>
+          <w:tab w:val="num" w:pos="2160"/>
+        </w:tabs>
+        <w:ind w:left="2160" w:hanging="360"/>
+      </w:pPr>
+      <w:rPr>
+        <w:rFonts w:ascii="Wingdings" w:hAnsi="Wingdings" w:hint="default"/>
+        <w:sz w:val="20"/>
+      </w:rPr>
+    </w:lvl>
+    <w:lvl w:ilvl="3" w:tentative="1">
+      <w:start w:val="1"/>
+      <w:numFmt w:val="bullet"/>
+      <w:lvlText w:val=""/>
+      <w:lvlJc w:val="left"/>
+      <w:pPr>
+        <w:tabs>
+          <w:tab w:val="num" w:pos="2880"/>
+        </w:tabs>
+        <w:ind w:left="2880" w:hanging="360"/>
+      </w:pPr>
+      <w:rPr>
+        <w:rFonts w:ascii="Wingdings" w:hAnsi="Wingdings" w:hint="default"/>
+        <w:sz w:val="20"/>
+      </w:rPr>
+    </w:lvl>
+    <w:lvl w:ilvl="4" w:tentative="1">
+      <w:start w:val="1"/>
+      <w:numFmt w:val="bullet"/>
+      <w:lvlText w:val=""/>
+      <w:lvlJc w:val="left"/>
+      <w:pPr>
+        <w:tabs>
+          <w:tab w:val="num" w:pos="3600"/>
+        </w:tabs>
+        <w:ind w:left="3600" w:hanging="360"/>
+      </w:pPr>
+      <w:rPr>
+        <w:rFonts w:ascii="Wingdings" w:hAnsi="Wingdings" w:hint="default"/>
+        <w:sz w:val="20"/>
+      </w:rPr>
+    </w:lvl>
+    <w:lvl w:ilvl="5" w:tentative="1">
+      <w:start w:val="1"/>
+      <w:numFmt w:val="bullet"/>
+      <w:lvlText w:val=""/>
+      <w:lvlJc w:val="left"/>
+      <w:pPr>
+        <w:tabs>
+          <w:tab w:val="num" w:pos="4320"/>
+        </w:tabs>
+        <w:ind w:left="4320" w:hanging="360"/>
+      </w:pPr>
+      <w:rPr>
+        <w:rFonts w:ascii="Wingdings" w:hAnsi="Wingdings" w:hint="default"/>
+        <w:sz w:val="20"/>
+      </w:rPr>
+    </w:lvl>
+    <w:lvl w:ilvl="6" w:tentative="1">
+      <w:start w:val="1"/>
+      <w:numFmt w:val="bullet"/>
+      <w:lvlText w:val=""/>
+      <w:lvlJc w:val="left"/>
+      <w:pPr>
+        <w:tabs>
+          <w:tab w:val="num" w:pos="5040"/>
+        </w:tabs>
+        <w:ind w:left="5040" w:hanging="360"/>
+      </w:pPr>
+      <w:rPr>
+        <w:rFonts w:ascii="Wingdings" w:hAnsi="Wingdings" w:hint="default"/>
+        <w:sz w:val="20"/>
+      </w:rPr>
+    </w:lvl>
+    <w:lvl w:ilvl="7" w:tentative="1">
+      <w:start w:val="1"/>
+      <w:numFmt w:val="bullet"/>
+      <w:lvlText w:val=""/>
+      <w:lvlJc w:val="left"/>
+      <w:pPr>
+        <w:tabs>
+          <w:tab w:val="num" w:pos="5760"/>
+        </w:tabs>
+        <w:ind w:left="5760" w:hanging="360"/>
+      </w:pPr>
+      <w:rPr>
+        <w:rFonts w:ascii="Wingdings" w:hAnsi="Wingdings" w:hint="default"/>
+        <w:sz w:val="20"/>
+      </w:rPr>
+    </w:lvl>
+    <w:lvl w:ilvl="8" w:tentative="1">
+      <w:start w:val="1"/>
+      <w:numFmt w:val="bullet"/>
+      <w:lvlText w:val=""/>
+      <w:lvlJc w:val="left"/>
+      <w:pPr>
+        <w:tabs>
+          <w:tab w:val="num" w:pos="6480"/>
+        </w:tabs>
+        <w:ind w:left="6480" w:hanging="360"/>
+      </w:pPr>
+      <w:rPr>
+        <w:rFonts w:ascii="Wingdings" w:hAnsi="Wingdings" w:hint="default"/>
+        <w:sz w:val="20"/>
+      </w:rPr>
+    </w:lvl>
+  </w:abstractNum>
+  <w:abstractNum w:abstractNumId="3" w15:restartNumberingAfterBreak="0">
     <w:nsid w:val="40CC1297"/>
     <w:multiLevelType w:val="multilevel"/>
     <w:tmpl w:val="CC14ABE2"/>
@@ -909,7 +3578,237 @@
       </w:rPr>
     </w:lvl>
   </w:abstractNum>
-  <w:abstractNum w:abstractNumId="2" w15:restartNumberingAfterBreak="0">
+  <w:abstractNum w:abstractNumId="4" w15:restartNumberingAfterBreak="0">
+    <w:nsid w:val="445F2D40"/>
+    <w:multiLevelType w:val="multilevel"/>
+    <w:tmpl w:val="75DC1776"/>
+    <w:lvl w:ilvl="0">
+      <w:start w:val="1"/>
+      <w:numFmt w:val="decimal"/>
+      <w:lvlText w:val="%1."/>
+      <w:lvlJc w:val="left"/>
+      <w:pPr>
+        <w:tabs>
+          <w:tab w:val="num" w:pos="720"/>
+        </w:tabs>
+        <w:ind w:left="720" w:hanging="360"/>
+      </w:pPr>
+    </w:lvl>
+    <w:lvl w:ilvl="1" w:tentative="1">
+      <w:start w:val="1"/>
+      <w:numFmt w:val="decimal"/>
+      <w:lvlText w:val="%2."/>
+      <w:lvlJc w:val="left"/>
+      <w:pPr>
+        <w:tabs>
+          <w:tab w:val="num" w:pos="1440"/>
+        </w:tabs>
+        <w:ind w:left="1440" w:hanging="360"/>
+      </w:pPr>
+    </w:lvl>
+    <w:lvl w:ilvl="2" w:tentative="1">
+      <w:start w:val="1"/>
+      <w:numFmt w:val="decimal"/>
+      <w:lvlText w:val="%3."/>
+      <w:lvlJc w:val="left"/>
+      <w:pPr>
+        <w:tabs>
+          <w:tab w:val="num" w:pos="2160"/>
+        </w:tabs>
+        <w:ind w:left="2160" w:hanging="360"/>
+      </w:pPr>
+    </w:lvl>
+    <w:lvl w:ilvl="3" w:tentative="1">
+      <w:start w:val="1"/>
+      <w:numFmt w:val="decimal"/>
+      <w:lvlText w:val="%4."/>
+      <w:lvlJc w:val="left"/>
+      <w:pPr>
+        <w:tabs>
+          <w:tab w:val="num" w:pos="2880"/>
+        </w:tabs>
+        <w:ind w:left="2880" w:hanging="360"/>
+      </w:pPr>
+    </w:lvl>
+    <w:lvl w:ilvl="4" w:tentative="1">
+      <w:start w:val="1"/>
+      <w:numFmt w:val="decimal"/>
+      <w:lvlText w:val="%5."/>
+      <w:lvlJc w:val="left"/>
+      <w:pPr>
+        <w:tabs>
+          <w:tab w:val="num" w:pos="3600"/>
+        </w:tabs>
+        <w:ind w:left="3600" w:hanging="360"/>
+      </w:pPr>
+    </w:lvl>
+    <w:lvl w:ilvl="5" w:tentative="1">
+      <w:start w:val="1"/>
+      <w:numFmt w:val="decimal"/>
+      <w:lvlText w:val="%6."/>
+      <w:lvlJc w:val="left"/>
+      <w:pPr>
+        <w:tabs>
+          <w:tab w:val="num" w:pos="4320"/>
+        </w:tabs>
+        <w:ind w:left="4320" w:hanging="360"/>
+      </w:pPr>
+    </w:lvl>
+    <w:lvl w:ilvl="6" w:tentative="1">
+      <w:start w:val="1"/>
+      <w:numFmt w:val="decimal"/>
+      <w:lvlText w:val="%7."/>
+      <w:lvlJc w:val="left"/>
+      <w:pPr>
+        <w:tabs>
+          <w:tab w:val="num" w:pos="5040"/>
+        </w:tabs>
+        <w:ind w:left="5040" w:hanging="360"/>
+      </w:pPr>
+    </w:lvl>
+    <w:lvl w:ilvl="7" w:tentative="1">
+      <w:start w:val="1"/>
+      <w:numFmt w:val="decimal"/>
+      <w:lvlText w:val="%8."/>
+      <w:lvlJc w:val="left"/>
+      <w:pPr>
+        <w:tabs>
+          <w:tab w:val="num" w:pos="5760"/>
+        </w:tabs>
+        <w:ind w:left="5760" w:hanging="360"/>
+      </w:pPr>
+    </w:lvl>
+    <w:lvl w:ilvl="8" w:tentative="1">
+      <w:start w:val="1"/>
+      <w:numFmt w:val="decimal"/>
+      <w:lvlText w:val="%9."/>
+      <w:lvlJc w:val="left"/>
+      <w:pPr>
+        <w:tabs>
+          <w:tab w:val="num" w:pos="6480"/>
+        </w:tabs>
+        <w:ind w:left="6480" w:hanging="360"/>
+      </w:pPr>
+    </w:lvl>
+  </w:abstractNum>
+  <w:abstractNum w:abstractNumId="5" w15:restartNumberingAfterBreak="0">
+    <w:nsid w:val="63B0153A"/>
+    <w:multiLevelType w:val="multilevel"/>
+    <w:tmpl w:val="E9D66462"/>
+    <w:lvl w:ilvl="0">
+      <w:start w:val="1"/>
+      <w:numFmt w:val="decimal"/>
+      <w:lvlText w:val="%1."/>
+      <w:lvlJc w:val="left"/>
+      <w:pPr>
+        <w:tabs>
+          <w:tab w:val="num" w:pos="720"/>
+        </w:tabs>
+        <w:ind w:left="720" w:hanging="360"/>
+      </w:pPr>
+    </w:lvl>
+    <w:lvl w:ilvl="1">
+      <w:start w:val="1"/>
+      <w:numFmt w:val="bullet"/>
+      <w:lvlText w:val="o"/>
+      <w:lvlJc w:val="left"/>
+      <w:pPr>
+        <w:tabs>
+          <w:tab w:val="num" w:pos="1440"/>
+        </w:tabs>
+        <w:ind w:left="1440" w:hanging="360"/>
+      </w:pPr>
+      <w:rPr>
+        <w:rFonts w:ascii="Courier New" w:hAnsi="Courier New" w:hint="default"/>
+        <w:sz w:val="20"/>
+      </w:rPr>
+    </w:lvl>
+    <w:lvl w:ilvl="2" w:tentative="1">
+      <w:start w:val="1"/>
+      <w:numFmt w:val="decimal"/>
+      <w:lvlText w:val="%3."/>
+      <w:lvlJc w:val="left"/>
+      <w:pPr>
+        <w:tabs>
+          <w:tab w:val="num" w:pos="2160"/>
+        </w:tabs>
+        <w:ind w:left="2160" w:hanging="360"/>
+      </w:pPr>
+    </w:lvl>
+    <w:lvl w:ilvl="3" w:tentative="1">
+      <w:start w:val="1"/>
+      <w:numFmt w:val="decimal"/>
+      <w:lvlText w:val="%4."/>
+      <w:lvlJc w:val="left"/>
+      <w:pPr>
+        <w:tabs>
+          <w:tab w:val="num" w:pos="2880"/>
+        </w:tabs>
+        <w:ind w:left="2880" w:hanging="360"/>
+      </w:pPr>
+    </w:lvl>
+    <w:lvl w:ilvl="4" w:tentative="1">
+      <w:start w:val="1"/>
+      <w:numFmt w:val="decimal"/>
+      <w:lvlText w:val="%5."/>
+      <w:lvlJc w:val="left"/>
+      <w:pPr>
+        <w:tabs>
+          <w:tab w:val="num" w:pos="3600"/>
+        </w:tabs>
+        <w:ind w:left="3600" w:hanging="360"/>
+      </w:pPr>
+    </w:lvl>
+    <w:lvl w:ilvl="5" w:tentative="1">
+      <w:start w:val="1"/>
+      <w:numFmt w:val="decimal"/>
+      <w:lvlText w:val="%6."/>
+      <w:lvlJc w:val="left"/>
+      <w:pPr>
+        <w:tabs>
+          <w:tab w:val="num" w:pos="4320"/>
+        </w:tabs>
+        <w:ind w:left="4320" w:hanging="360"/>
+      </w:pPr>
+    </w:lvl>
+    <w:lvl w:ilvl="6" w:tentative="1">
+      <w:start w:val="1"/>
+      <w:numFmt w:val="decimal"/>
+      <w:lvlText w:val="%7."/>
+      <w:lvlJc w:val="left"/>
+      <w:pPr>
+        <w:tabs>
+          <w:tab w:val="num" w:pos="5040"/>
+        </w:tabs>
+        <w:ind w:left="5040" w:hanging="360"/>
+      </w:pPr>
+    </w:lvl>
+    <w:lvl w:ilvl="7" w:tentative="1">
+      <w:start w:val="1"/>
+      <w:numFmt w:val="decimal"/>
+      <w:lvlText w:val="%8."/>
+      <w:lvlJc w:val="left"/>
+      <w:pPr>
+        <w:tabs>
+          <w:tab w:val="num" w:pos="5760"/>
+        </w:tabs>
+        <w:ind w:left="5760" w:hanging="360"/>
+      </w:pPr>
+    </w:lvl>
+    <w:lvl w:ilvl="8" w:tentative="1">
+      <w:start w:val="1"/>
+      <w:numFmt w:val="decimal"/>
+      <w:lvlText w:val="%9."/>
+      <w:lvlJc w:val="left"/>
+      <w:pPr>
+        <w:tabs>
+          <w:tab w:val="num" w:pos="6480"/>
+        </w:tabs>
+        <w:ind w:left="6480" w:hanging="360"/>
+      </w:pPr>
+    </w:lvl>
+  </w:abstractNum>
+  <w:abstractNum w:abstractNumId="6" w15:restartNumberingAfterBreak="0">
     <w:nsid w:val="6A42291B"/>
     <w:multiLevelType w:val="multilevel"/>
     <w:tmpl w:val="7128AC2E"/>
@@ -1059,13 +3958,13 @@
     </w:lvl>
   </w:abstractNum>
   <w:num w:numId="1" w16cid:durableId="1500391870">
+    <w:abstractNumId w:val="3"/>
+  </w:num>
+  <w:num w:numId="2" w16cid:durableId="1330936999">
     <w:abstractNumId w:val="1"/>
   </w:num>
-  <w:num w:numId="2" w16cid:durableId="1330936999">
-    <w:abstractNumId w:val="0"/>
-  </w:num>
   <w:num w:numId="3" w16cid:durableId="980382820">
-    <w:abstractNumId w:val="0"/>
+    <w:abstractNumId w:val="1"/>
     <w:lvlOverride w:ilvl="1">
       <w:lvl w:ilvl="1">
         <w:numFmt w:val="decimal"/>
@@ -1075,7 +3974,19 @@
     </w:lvlOverride>
   </w:num>
   <w:num w:numId="4" w16cid:durableId="2002929962">
+    <w:abstractNumId w:val="6"/>
+  </w:num>
+  <w:num w:numId="5" w16cid:durableId="1343162452">
+    <w:abstractNumId w:val="0"/>
+  </w:num>
+  <w:num w:numId="6" w16cid:durableId="1197040254">
     <w:abstractNumId w:val="2"/>
+  </w:num>
+  <w:num w:numId="7" w16cid:durableId="666980401">
+    <w:abstractNumId w:val="4"/>
+  </w:num>
+  <w:num w:numId="8" w16cid:durableId="1103184096">
+    <w:abstractNumId w:val="5"/>
   </w:num>
 </w:numbering>
 </file>
@@ -1488,7 +4399,7 @@
     <w:link w:val="Heading1Char"/>
     <w:uiPriority w:val="9"/>
     <w:qFormat/>
-    <w:rsid w:val="00CB7B1B"/>
+    <w:rsid w:val="005B20C1"/>
     <w:pPr>
       <w:keepNext/>
       <w:keepLines/>
@@ -1497,8 +4408,8 @@
     </w:pPr>
     <w:rPr>
       <w:rFonts w:asciiTheme="majorHAnsi" w:eastAsiaTheme="majorEastAsia" w:hAnsiTheme="majorHAnsi" w:cstheme="majorBidi"/>
-      <w:color w:val="0F4761" w:themeColor="accent1" w:themeShade="BF"/>
-      <w:sz w:val="40"/>
+      <w:color w:val="000000" w:themeColor="text1"/>
+      <w:sz w:val="32"/>
       <w:szCs w:val="40"/>
     </w:rPr>
   </w:style>
@@ -1508,10 +4419,9 @@
     <w:next w:val="Normal"/>
     <w:link w:val="Heading2Char"/>
     <w:uiPriority w:val="9"/>
-    <w:semiHidden/>
     <w:unhideWhenUsed/>
     <w:qFormat/>
-    <w:rsid w:val="00CB7B1B"/>
+    <w:rsid w:val="005B20C1"/>
     <w:pPr>
       <w:keepNext/>
       <w:keepLines/>
@@ -1520,8 +4430,8 @@
     </w:pPr>
     <w:rPr>
       <w:rFonts w:asciiTheme="majorHAnsi" w:eastAsiaTheme="majorEastAsia" w:hAnsiTheme="majorHAnsi" w:cstheme="majorBidi"/>
-      <w:color w:val="0F4761" w:themeColor="accent1" w:themeShade="BF"/>
-      <w:sz w:val="32"/>
+      <w:color w:val="000000" w:themeColor="text1"/>
+      <w:sz w:val="28"/>
       <w:szCs w:val="32"/>
     </w:rPr>
   </w:style>
@@ -1683,6 +4593,7 @@
   <w:style w:type="character" w:default="1" w:styleId="DefaultParagraphFont">
     <w:name w:val="Default Paragraph Font"/>
     <w:uiPriority w:val="1"/>
+    <w:semiHidden/>
     <w:unhideWhenUsed/>
   </w:style>
   <w:style w:type="table" w:default="1" w:styleId="TableNormal">
@@ -1711,11 +4622,11 @@
     <w:basedOn w:val="DefaultParagraphFont"/>
     <w:link w:val="Heading1"/>
     <w:uiPriority w:val="9"/>
-    <w:rsid w:val="00CB7B1B"/>
+    <w:rsid w:val="005B20C1"/>
     <w:rPr>
       <w:rFonts w:asciiTheme="majorHAnsi" w:eastAsiaTheme="majorEastAsia" w:hAnsiTheme="majorHAnsi" w:cstheme="majorBidi"/>
-      <w:color w:val="0F4761" w:themeColor="accent1" w:themeShade="BF"/>
-      <w:sz w:val="40"/>
+      <w:color w:val="000000" w:themeColor="text1"/>
+      <w:sz w:val="32"/>
       <w:szCs w:val="40"/>
     </w:rPr>
   </w:style>
@@ -1724,12 +4635,11 @@
     <w:basedOn w:val="DefaultParagraphFont"/>
     <w:link w:val="Heading2"/>
     <w:uiPriority w:val="9"/>
-    <w:semiHidden/>
-    <w:rsid w:val="00CB7B1B"/>
+    <w:rsid w:val="005B20C1"/>
     <w:rPr>
       <w:rFonts w:asciiTheme="majorHAnsi" w:eastAsiaTheme="majorEastAsia" w:hAnsiTheme="majorHAnsi" w:cstheme="majorBidi"/>
-      <w:color w:val="0F4761" w:themeColor="accent1" w:themeShade="BF"/>
-      <w:sz w:val="32"/>
+      <w:color w:val="000000" w:themeColor="text1"/>
+      <w:sz w:val="28"/>
       <w:szCs w:val="32"/>
     </w:rPr>
   </w:style>
@@ -1995,6 +4905,138 @@
       <w:color w:val="0F4761" w:themeColor="accent1" w:themeShade="BF"/>
       <w:spacing w:val="5"/>
     </w:rPr>
+  </w:style>
+  <w:style w:type="paragraph" w:styleId="Header">
+    <w:name w:val="header"/>
+    <w:basedOn w:val="Normal"/>
+    <w:link w:val="HeaderChar"/>
+    <w:uiPriority w:val="99"/>
+    <w:unhideWhenUsed/>
+    <w:rsid w:val="00A85EFD"/>
+    <w:pPr>
+      <w:tabs>
+        <w:tab w:val="center" w:pos="4513"/>
+        <w:tab w:val="right" w:pos="9026"/>
+      </w:tabs>
+      <w:spacing w:after="0" w:line="240" w:lineRule="auto"/>
+    </w:pPr>
+  </w:style>
+  <w:style w:type="character" w:customStyle="1" w:styleId="HeaderChar">
+    <w:name w:val="Header Char"/>
+    <w:basedOn w:val="DefaultParagraphFont"/>
+    <w:link w:val="Header"/>
+    <w:uiPriority w:val="99"/>
+    <w:rsid w:val="00A85EFD"/>
+  </w:style>
+  <w:style w:type="paragraph" w:styleId="Footer">
+    <w:name w:val="footer"/>
+    <w:basedOn w:val="Normal"/>
+    <w:link w:val="FooterChar"/>
+    <w:uiPriority w:val="99"/>
+    <w:unhideWhenUsed/>
+    <w:rsid w:val="00A85EFD"/>
+    <w:pPr>
+      <w:tabs>
+        <w:tab w:val="center" w:pos="4513"/>
+        <w:tab w:val="right" w:pos="9026"/>
+      </w:tabs>
+      <w:spacing w:after="0" w:line="240" w:lineRule="auto"/>
+    </w:pPr>
+  </w:style>
+  <w:style w:type="character" w:customStyle="1" w:styleId="FooterChar">
+    <w:name w:val="Footer Char"/>
+    <w:basedOn w:val="DefaultParagraphFont"/>
+    <w:link w:val="Footer"/>
+    <w:uiPriority w:val="99"/>
+    <w:rsid w:val="00A85EFD"/>
+  </w:style>
+  <w:style w:type="character" w:styleId="Hyperlink">
+    <w:name w:val="Hyperlink"/>
+    <w:basedOn w:val="DefaultParagraphFont"/>
+    <w:uiPriority w:val="99"/>
+    <w:unhideWhenUsed/>
+    <w:rsid w:val="00E9037B"/>
+    <w:rPr>
+      <w:color w:val="467886" w:themeColor="hyperlink"/>
+      <w:u w:val="single"/>
+    </w:rPr>
+  </w:style>
+  <w:style w:type="character" w:styleId="UnresolvedMention">
+    <w:name w:val="Unresolved Mention"/>
+    <w:basedOn w:val="DefaultParagraphFont"/>
+    <w:uiPriority w:val="99"/>
+    <w:semiHidden/>
+    <w:unhideWhenUsed/>
+    <w:rsid w:val="00E9037B"/>
+    <w:rPr>
+      <w:color w:val="605E5C"/>
+      <w:shd w:val="clear" w:color="auto" w:fill="E1DFDD"/>
+    </w:rPr>
+  </w:style>
+  <w:style w:type="paragraph" w:styleId="NoSpacing">
+    <w:name w:val="No Spacing"/>
+    <w:link w:val="NoSpacingChar"/>
+    <w:uiPriority w:val="1"/>
+    <w:qFormat/>
+    <w:rsid w:val="005B20C1"/>
+    <w:pPr>
+      <w:spacing w:after="0" w:line="240" w:lineRule="auto"/>
+    </w:pPr>
+    <w:rPr>
+      <w:rFonts w:eastAsiaTheme="minorEastAsia"/>
+      <w:kern w:val="0"/>
+      <w:sz w:val="22"/>
+      <w:szCs w:val="22"/>
+      <w:lang w:val="en-US"/>
+      <w14:ligatures w14:val="none"/>
+    </w:rPr>
+  </w:style>
+  <w:style w:type="character" w:customStyle="1" w:styleId="NoSpacingChar">
+    <w:name w:val="No Spacing Char"/>
+    <w:basedOn w:val="DefaultParagraphFont"/>
+    <w:link w:val="NoSpacing"/>
+    <w:uiPriority w:val="1"/>
+    <w:rsid w:val="005B20C1"/>
+    <w:rPr>
+      <w:rFonts w:eastAsiaTheme="minorEastAsia"/>
+      <w:kern w:val="0"/>
+      <w:sz w:val="22"/>
+      <w:szCs w:val="22"/>
+      <w:lang w:val="en-US"/>
+      <w14:ligatures w14:val="none"/>
+    </w:rPr>
+  </w:style>
+  <w:style w:type="paragraph" w:styleId="TOCHeading">
+    <w:name w:val="TOC Heading"/>
+    <w:basedOn w:val="Heading1"/>
+    <w:next w:val="Normal"/>
+    <w:uiPriority w:val="39"/>
+    <w:unhideWhenUsed/>
+    <w:qFormat/>
+    <w:rsid w:val="005B20C1"/>
+    <w:pPr>
+      <w:spacing w:before="240" w:after="0" w:line="259" w:lineRule="auto"/>
+      <w:outlineLvl w:val="9"/>
+    </w:pPr>
+    <w:rPr>
+      <w:color w:val="0F4761" w:themeColor="accent1" w:themeShade="BF"/>
+      <w:kern w:val="0"/>
+      <w:szCs w:val="32"/>
+      <w:lang w:val="en-US"/>
+      <w14:ligatures w14:val="none"/>
+    </w:rPr>
+  </w:style>
+  <w:style w:type="paragraph" w:styleId="TOC1">
+    <w:name w:val="toc 1"/>
+    <w:basedOn w:val="Normal"/>
+    <w:next w:val="Normal"/>
+    <w:autoRedefine/>
+    <w:uiPriority w:val="39"/>
+    <w:unhideWhenUsed/>
+    <w:rsid w:val="005B20C1"/>
+    <w:pPr>
+      <w:spacing w:after="100"/>
+    </w:pPr>
   </w:style>
 </w:styles>
 </file>
@@ -2312,4 +5354,35 @@
     </a:ext>
   </a:extLst>
 </a:theme>
+</file>
+
+<file path=customXml/item1.xml><?xml version="1.0" encoding="utf-8"?>
+<CoverPageProperties xmlns="http://schemas.microsoft.com/office/2006/coverPageProps">
+  <PublishDate/>
+  <Abstract/>
+  <CompanyAddress>| SMAT Research Group</CompanyAddress>
+  <CompanyPhone/>
+  <CompanyFax/>
+  <CompanyEmail/>
+</CoverPageProperties>
+</file>
+
+<file path=customXml/item2.xml><?xml version="1.0" encoding="utf-8"?>
+<b:Sources xmlns:b="http://schemas.openxmlformats.org/officeDocument/2006/bibliography" xmlns="http://schemas.openxmlformats.org/officeDocument/2006/bibliography" SelectedStyle="\APASixthEditionOfficeOnline.xsl" StyleName="APA" Version="6"/>
+</file>
+
+<file path=customXml/itemProps1.xml><?xml version="1.0" encoding="utf-8"?>
+<ds:datastoreItem xmlns:ds="http://schemas.openxmlformats.org/officeDocument/2006/customXml" ds:itemID="{55AF091B-3C7A-41E3-B477-F2FDAA23CFDA}">
+  <ds:schemaRefs>
+    <ds:schemaRef ds:uri="http://schemas.microsoft.com/office/2006/coverPageProps"/>
+  </ds:schemaRefs>
+</ds:datastoreItem>
+</file>
+
+<file path=customXml/itemProps2.xml><?xml version="1.0" encoding="utf-8"?>
+<ds:datastoreItem xmlns:ds="http://schemas.openxmlformats.org/officeDocument/2006/customXml" ds:itemID="{4CD66755-5FB4-41D3-8473-7FD93B543CAE}">
+  <ds:schemaRefs>
+    <ds:schemaRef ds:uri="http://schemas.openxmlformats.org/officeDocument/2006/bibliography"/>
+  </ds:schemaRefs>
+</ds:datastoreItem>
 </file>
</xml_diff>